<commit_message>
fixed small scene bugs
</commit_message>
<xml_diff>
--- a/Documents/Advisory Report.docx
+++ b/Documents/Advisory Report.docx
@@ -16,1014 +16,260 @@
             <w:rPr>
               <w:noProof/>
             </w:rPr>
-            <mc:AlternateContent>
-              <mc:Choice Requires="wpg">
-                <w:drawing>
-                  <wp:anchor distT="0" distB="0" distL="114300" distR="114300" simplePos="0" relativeHeight="251663360" behindDoc="0" locked="0" layoutInCell="1" allowOverlap="1" wp14:anchorId="249645F5" wp14:editId="12A92B8F">
-                    <wp:simplePos x="0" y="0"/>
-                    <wp:positionH relativeFrom="page">
-                      <wp:align>center</wp:align>
-                    </wp:positionH>
-                    <mc:AlternateContent>
-                      <mc:Choice Requires="wp14">
-                        <wp:positionV relativeFrom="page">
-                          <wp14:pctPosVOffset>2300</wp14:pctPosVOffset>
-                        </wp:positionV>
-                      </mc:Choice>
-                      <mc:Fallback>
-                        <wp:positionV relativeFrom="page">
-                          <wp:posOffset>231140</wp:posOffset>
-                        </wp:positionV>
-                      </mc:Fallback>
-                    </mc:AlternateContent>
-                    <wp:extent cx="7315200" cy="1215391"/>
-                    <wp:effectExtent l="0" t="0" r="1270" b="1905"/>
-                    <wp:wrapNone/>
-                    <wp:docPr id="149" name="Group 149"/>
-                    <wp:cNvGraphicFramePr/>
-                    <a:graphic xmlns:a="http://schemas.openxmlformats.org/drawingml/2006/main">
-                      <a:graphicData uri="http://schemas.microsoft.com/office/word/2010/wordprocessingGroup">
-                        <wpg:wgp>
-                          <wpg:cNvGrpSpPr/>
-                          <wpg:grpSpPr>
-                            <a:xfrm>
-                              <a:off x="0" y="0"/>
-                              <a:ext cx="7315200" cy="1215391"/>
-                              <a:chOff x="0" y="-1"/>
-                              <a:chExt cx="7315200" cy="1216153"/>
-                            </a:xfrm>
-                          </wpg:grpSpPr>
-                          <wps:wsp>
-                            <wps:cNvPr id="150" name="Rectangle 51"/>
-                            <wps:cNvSpPr/>
-                            <wps:spPr>
-                              <a:xfrm>
-                                <a:off x="0" y="-1"/>
-                                <a:ext cx="7315200" cy="1130373"/>
-                              </a:xfrm>
-                              <a:custGeom>
-                                <a:avLst/>
-                                <a:gdLst>
-                                  <a:gd name="connsiteX0" fmla="*/ 0 w 7312660"/>
-                                  <a:gd name="connsiteY0" fmla="*/ 0 h 1215390"/>
-                                  <a:gd name="connsiteX1" fmla="*/ 7312660 w 7312660"/>
-                                  <a:gd name="connsiteY1" fmla="*/ 0 h 1215390"/>
-                                  <a:gd name="connsiteX2" fmla="*/ 7312660 w 7312660"/>
-                                  <a:gd name="connsiteY2" fmla="*/ 1215390 h 1215390"/>
-                                  <a:gd name="connsiteX3" fmla="*/ 0 w 7312660"/>
-                                  <a:gd name="connsiteY3" fmla="*/ 1215390 h 1215390"/>
-                                  <a:gd name="connsiteX4" fmla="*/ 0 w 7312660"/>
-                                  <a:gd name="connsiteY4" fmla="*/ 0 h 1215390"/>
-                                  <a:gd name="connsiteX0" fmla="*/ 0 w 7312660"/>
-                                  <a:gd name="connsiteY0" fmla="*/ 0 h 1215390"/>
-                                  <a:gd name="connsiteX1" fmla="*/ 7312660 w 7312660"/>
-                                  <a:gd name="connsiteY1" fmla="*/ 0 h 1215390"/>
-                                  <a:gd name="connsiteX2" fmla="*/ 7312660 w 7312660"/>
-                                  <a:gd name="connsiteY2" fmla="*/ 1215390 h 1215390"/>
-                                  <a:gd name="connsiteX3" fmla="*/ 3667125 w 7312660"/>
-                                  <a:gd name="connsiteY3" fmla="*/ 1209675 h 1215390"/>
-                                  <a:gd name="connsiteX4" fmla="*/ 0 w 7312660"/>
-                                  <a:gd name="connsiteY4" fmla="*/ 1215390 h 1215390"/>
-                                  <a:gd name="connsiteX5" fmla="*/ 0 w 7312660"/>
-                                  <a:gd name="connsiteY5" fmla="*/ 0 h 1215390"/>
-                                  <a:gd name="connsiteX0" fmla="*/ 0 w 7312660"/>
-                                  <a:gd name="connsiteY0" fmla="*/ 0 h 1215390"/>
-                                  <a:gd name="connsiteX1" fmla="*/ 7312660 w 7312660"/>
-                                  <a:gd name="connsiteY1" fmla="*/ 0 h 1215390"/>
-                                  <a:gd name="connsiteX2" fmla="*/ 7312660 w 7312660"/>
-                                  <a:gd name="connsiteY2" fmla="*/ 1215390 h 1215390"/>
-                                  <a:gd name="connsiteX3" fmla="*/ 3619500 w 7312660"/>
-                                  <a:gd name="connsiteY3" fmla="*/ 733425 h 1215390"/>
-                                  <a:gd name="connsiteX4" fmla="*/ 0 w 7312660"/>
-                                  <a:gd name="connsiteY4" fmla="*/ 1215390 h 1215390"/>
-                                  <a:gd name="connsiteX5" fmla="*/ 0 w 7312660"/>
-                                  <a:gd name="connsiteY5" fmla="*/ 0 h 1215390"/>
-                                  <a:gd name="connsiteX0" fmla="*/ 0 w 7312660"/>
-                                  <a:gd name="connsiteY0" fmla="*/ 0 h 1215390"/>
-                                  <a:gd name="connsiteX1" fmla="*/ 7312660 w 7312660"/>
-                                  <a:gd name="connsiteY1" fmla="*/ 0 h 1215390"/>
-                                  <a:gd name="connsiteX2" fmla="*/ 7312660 w 7312660"/>
-                                  <a:gd name="connsiteY2" fmla="*/ 1129665 h 1215390"/>
-                                  <a:gd name="connsiteX3" fmla="*/ 3619500 w 7312660"/>
-                                  <a:gd name="connsiteY3" fmla="*/ 733425 h 1215390"/>
-                                  <a:gd name="connsiteX4" fmla="*/ 0 w 7312660"/>
-                                  <a:gd name="connsiteY4" fmla="*/ 1215390 h 1215390"/>
-                                  <a:gd name="connsiteX5" fmla="*/ 0 w 7312660"/>
-                                  <a:gd name="connsiteY5" fmla="*/ 0 h 1215390"/>
-                                  <a:gd name="connsiteX0" fmla="*/ 9525 w 7322185"/>
-                                  <a:gd name="connsiteY0" fmla="*/ 0 h 1129665"/>
-                                  <a:gd name="connsiteX1" fmla="*/ 7322185 w 7322185"/>
-                                  <a:gd name="connsiteY1" fmla="*/ 0 h 1129665"/>
-                                  <a:gd name="connsiteX2" fmla="*/ 7322185 w 7322185"/>
-                                  <a:gd name="connsiteY2" fmla="*/ 1129665 h 1129665"/>
-                                  <a:gd name="connsiteX3" fmla="*/ 3629025 w 7322185"/>
-                                  <a:gd name="connsiteY3" fmla="*/ 733425 h 1129665"/>
-                                  <a:gd name="connsiteX4" fmla="*/ 0 w 7322185"/>
-                                  <a:gd name="connsiteY4" fmla="*/ 1091565 h 1129665"/>
-                                  <a:gd name="connsiteX5" fmla="*/ 9525 w 7322185"/>
-                                  <a:gd name="connsiteY5" fmla="*/ 0 h 1129665"/>
-                                  <a:gd name="connsiteX0" fmla="*/ 0 w 7312660"/>
-                                  <a:gd name="connsiteY0" fmla="*/ 0 h 1129665"/>
-                                  <a:gd name="connsiteX1" fmla="*/ 7312660 w 7312660"/>
-                                  <a:gd name="connsiteY1" fmla="*/ 0 h 1129665"/>
-                                  <a:gd name="connsiteX2" fmla="*/ 7312660 w 7312660"/>
-                                  <a:gd name="connsiteY2" fmla="*/ 1129665 h 1129665"/>
-                                  <a:gd name="connsiteX3" fmla="*/ 3619500 w 7312660"/>
-                                  <a:gd name="connsiteY3" fmla="*/ 733425 h 1129665"/>
-                                  <a:gd name="connsiteX4" fmla="*/ 0 w 7312660"/>
-                                  <a:gd name="connsiteY4" fmla="*/ 1091565 h 1129665"/>
-                                  <a:gd name="connsiteX5" fmla="*/ 0 w 7312660"/>
-                                  <a:gd name="connsiteY5" fmla="*/ 0 h 1129665"/>
-                                </a:gdLst>
-                                <a:ahLst/>
-                                <a:cxnLst>
-                                  <a:cxn ang="0">
-                                    <a:pos x="connsiteX0" y="connsiteY0"/>
-                                  </a:cxn>
-                                  <a:cxn ang="0">
-                                    <a:pos x="connsiteX1" y="connsiteY1"/>
-                                  </a:cxn>
-                                  <a:cxn ang="0">
-                                    <a:pos x="connsiteX2" y="connsiteY2"/>
-                                  </a:cxn>
-                                  <a:cxn ang="0">
-                                    <a:pos x="connsiteX3" y="connsiteY3"/>
-                                  </a:cxn>
-                                  <a:cxn ang="0">
-                                    <a:pos x="connsiteX4" y="connsiteY4"/>
-                                  </a:cxn>
-                                  <a:cxn ang="0">
-                                    <a:pos x="connsiteX5" y="connsiteY5"/>
-                                  </a:cxn>
-                                </a:cxnLst>
-                                <a:rect l="l" t="t" r="r" b="b"/>
-                                <a:pathLst>
-                                  <a:path w="7312660" h="1129665">
-                                    <a:moveTo>
-                                      <a:pt x="0" y="0"/>
-                                    </a:moveTo>
-                                    <a:lnTo>
-                                      <a:pt x="7312660" y="0"/>
-                                    </a:lnTo>
-                                    <a:lnTo>
-                                      <a:pt x="7312660" y="1129665"/>
-                                    </a:lnTo>
-                                    <a:lnTo>
-                                      <a:pt x="3619500" y="733425"/>
-                                    </a:lnTo>
-                                    <a:lnTo>
-                                      <a:pt x="0" y="1091565"/>
-                                    </a:lnTo>
-                                    <a:lnTo>
-                                      <a:pt x="0" y="0"/>
-                                    </a:lnTo>
-                                    <a:close/>
-                                  </a:path>
-                                </a:pathLst>
-                              </a:custGeom>
-                              <a:ln>
-                                <a:noFill/>
-                              </a:ln>
-                            </wps:spPr>
-                            <wps:style>
-                              <a:lnRef idx="2">
-                                <a:schemeClr val="accent1">
-                                  <a:shade val="50000"/>
-                                </a:schemeClr>
-                              </a:lnRef>
-                              <a:fillRef idx="1">
-                                <a:schemeClr val="accent1"/>
-                              </a:fillRef>
-                              <a:effectRef idx="0">
-                                <a:schemeClr val="accent1"/>
-                              </a:effectRef>
-                              <a:fontRef idx="minor">
-                                <a:schemeClr val="lt1"/>
-                              </a:fontRef>
-                            </wps:style>
-                            <wps:bodyPr rot="0" spcFirstLastPara="0" vertOverflow="overflow" horzOverflow="overflow" vert="horz" wrap="square" lIns="91440" tIns="45720" rIns="91440" bIns="45720" numCol="1" spcCol="0" rtlCol="0" fromWordArt="0" anchor="ctr" anchorCtr="0" forceAA="0" compatLnSpc="1">
-                              <a:prstTxWarp prst="textNoShape">
-                                <a:avLst/>
-                              </a:prstTxWarp>
-                              <a:noAutofit/>
-                            </wps:bodyPr>
-                          </wps:wsp>
-                          <wps:wsp>
-                            <wps:cNvPr id="151" name="Rectangle 151"/>
-                            <wps:cNvSpPr/>
-                            <wps:spPr>
-                              <a:xfrm>
-                                <a:off x="0" y="0"/>
-                                <a:ext cx="7315200" cy="1216152"/>
-                              </a:xfrm>
-                              <a:prstGeom prst="rect">
-                                <a:avLst/>
-                              </a:prstGeom>
-                              <a:blipFill>
-                                <a:blip r:embed="rId7"/>
-                                <a:stretch>
-                                  <a:fillRect r="-7574"/>
-                                </a:stretch>
-                              </a:blipFill>
-                              <a:ln>
-                                <a:noFill/>
-                              </a:ln>
-                            </wps:spPr>
-                            <wps:style>
-                              <a:lnRef idx="2">
-                                <a:schemeClr val="accent1">
-                                  <a:shade val="50000"/>
-                                </a:schemeClr>
-                              </a:lnRef>
-                              <a:fillRef idx="1">
-                                <a:schemeClr val="accent1"/>
-                              </a:fillRef>
-                              <a:effectRef idx="0">
-                                <a:schemeClr val="accent1"/>
-                              </a:effectRef>
-                              <a:fontRef idx="minor">
-                                <a:schemeClr val="lt1"/>
-                              </a:fontRef>
-                            </wps:style>
-                            <wps:bodyPr rot="0" spcFirstLastPara="0" vertOverflow="overflow" horzOverflow="overflow" vert="horz" wrap="square" lIns="91440" tIns="45720" rIns="91440" bIns="45720" numCol="1" spcCol="0" rtlCol="0" fromWordArt="0" anchor="ctr" anchorCtr="0" forceAA="0" compatLnSpc="1">
-                              <a:prstTxWarp prst="textNoShape">
-                                <a:avLst/>
-                              </a:prstTxWarp>
-                              <a:noAutofit/>
-                            </wps:bodyPr>
-                          </wps:wsp>
-                        </wpg:wgp>
-                      </a:graphicData>
-                    </a:graphic>
-                    <wp14:sizeRelH relativeFrom="page">
-                      <wp14:pctWidth>94100</wp14:pctWidth>
-                    </wp14:sizeRelH>
-                    <wp14:sizeRelV relativeFrom="page">
-                      <wp14:pctHeight>12100</wp14:pctHeight>
-                    </wp14:sizeRelV>
-                  </wp:anchor>
-                </w:drawing>
-              </mc:Choice>
-              <mc:Fallback>
-                <w:pict>
-                  <v:group w14:anchorId="6310BB64" id="Group 149" o:spid="_x0000_s1026" style="position:absolute;margin-left:0;margin-top:0;width:8in;height:95.7pt;z-index:251663360;mso-width-percent:941;mso-height-percent:121;mso-top-percent:23;mso-position-horizontal:center;mso-position-horizontal-relative:page;mso-position-vertical-relative:page;mso-width-percent:941;mso-height-percent:121;mso-top-percent:23" coordorigin="" coordsize="73152,12161" o:gfxdata="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">
-                    <v:shape id="Rectangle 51" o:spid="_x0000_s1027" style="position:absolute;width:73152;height:11303;visibility:visible;mso-wrap-style:square;v-text-anchor:middle" coordsize="7312660,1129665" o:gfxdata="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" path="m,l7312660,r,1129665l3619500,733425,,1091565,,xe" fillcolor="#4f81bd [3204]" stroked="f" strokeweight="2pt">
-                      <v:path arrowok="t" o:connecttype="custom" o:connectlocs="0,0;7315200,0;7315200,1130373;3620757,733885;0,1092249;0,0" o:connectangles="0,0,0,0,0,0"/>
-                    </v:shape>
-                    <v:rect id="Rectangle 151" o:spid="_x0000_s1028" style="position:absolute;width:73152;height:12161;visibility:visible;mso-wrap-style:square;v-text-anchor:middle" o:gfxdata="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" stroked="f" strokeweight="2pt">
-                      <v:fill r:id="rId8" o:title="" recolor="t" rotate="t" type="frame"/>
-                    </v:rect>
-                    <w10:wrap anchorx="page" anchory="page"/>
-                  </v:group>
-                </w:pict>
-              </mc:Fallback>
-            </mc:AlternateContent>
+            <w:pict w14:anchorId="408E2ED8">
+              <v:group id="Group 149" o:spid="_x0000_s1029" style="position:absolute;margin-left:0;margin-top:0;width:8in;height:95.7pt;z-index:251663360;mso-width-percent:941;mso-height-percent:121;mso-top-percent:23;mso-position-horizontal:center;mso-position-horizontal-relative:page;mso-position-vertical-relative:page;mso-width-percent:941;mso-height-percent:121;mso-top-percent:23" coordorigin="" coordsize="73152,12161" o:gfxdata="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">
+                <v:shape id="Rectangle 51" o:spid="_x0000_s1030" style="position:absolute;width:73152;height:11303;visibility:visible;mso-wrap-style:square;v-text-anchor:middle" coordsize="7312660,1129665" o:gfxdata="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" path="m,l7312660,r,1129665l3619500,733425,,1091565,,xe" fillcolor="#4f81bd [3204]" stroked="f" strokeweight="2pt">
+                  <v:path arrowok="t" o:connecttype="custom" o:connectlocs="0,0;7315200,0;7315200,1130373;3620757,733885;0,1092249;0,0" o:connectangles="0,0,0,0,0,0"/>
+                </v:shape>
+                <v:rect id="Rectangle 151" o:spid="_x0000_s1031" style="position:absolute;width:73152;height:12161;visibility:visible;mso-wrap-style:square;v-text-anchor:middle" o:gfxdata="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" stroked="f" strokeweight="2pt">
+                  <v:fill r:id="rId7" o:title="" recolor="t" rotate="t" type="frame"/>
+                </v:rect>
+                <w10:wrap anchorx="page" anchory="page"/>
+              </v:group>
+            </w:pict>
           </w:r>
           <w:r>
             <w:rPr>
               <w:noProof/>
             </w:rPr>
-            <mc:AlternateContent>
-              <mc:Choice Requires="wps">
-                <w:drawing>
-                  <wp:anchor distT="0" distB="0" distL="114300" distR="114300" simplePos="0" relativeHeight="251655168" behindDoc="0" locked="0" layoutInCell="1" allowOverlap="1" wp14:anchorId="7AAFED57" wp14:editId="4A3118B1">
-                    <wp:simplePos x="0" y="0"/>
-                    <wp:positionH relativeFrom="page">
-                      <wp:align>center</wp:align>
-                    </wp:positionH>
-                    <mc:AlternateContent>
-                      <mc:Choice Requires="wp14">
-                        <wp:positionV relativeFrom="page">
-                          <wp14:pctPosVOffset>81800</wp14:pctPosVOffset>
-                        </wp:positionV>
-                      </mc:Choice>
-                      <mc:Fallback>
-                        <wp:positionV relativeFrom="page">
-                          <wp:posOffset>8227695</wp:posOffset>
-                        </wp:positionV>
-                      </mc:Fallback>
-                    </mc:AlternateContent>
-                    <wp:extent cx="7315200" cy="914400"/>
-                    <wp:effectExtent l="0" t="0" r="0" b="8255"/>
-                    <wp:wrapSquare wrapText="bothSides"/>
-                    <wp:docPr id="152" name="Text Box 152"/>
-                    <wp:cNvGraphicFramePr/>
-                    <a:graphic xmlns:a="http://schemas.openxmlformats.org/drawingml/2006/main">
-                      <a:graphicData uri="http://schemas.microsoft.com/office/word/2010/wordprocessingShape">
-                        <wps:wsp>
-                          <wps:cNvSpPr txBox="1"/>
-                          <wps:spPr>
-                            <a:xfrm>
-                              <a:off x="0" y="0"/>
-                              <a:ext cx="7315200" cy="914400"/>
-                            </a:xfrm>
-                            <a:prstGeom prst="rect">
-                              <a:avLst/>
-                            </a:prstGeom>
-                            <a:noFill/>
-                            <a:ln w="6350">
-                              <a:noFill/>
-                            </a:ln>
-                            <a:effectLst/>
-                          </wps:spPr>
-                          <wps:style>
-                            <a:lnRef idx="0">
-                              <a:schemeClr val="accent1"/>
-                            </a:lnRef>
-                            <a:fillRef idx="0">
-                              <a:schemeClr val="accent1"/>
-                            </a:fillRef>
-                            <a:effectRef idx="0">
-                              <a:schemeClr val="accent1"/>
-                            </a:effectRef>
-                            <a:fontRef idx="minor">
-                              <a:schemeClr val="dk1"/>
-                            </a:fontRef>
-                          </wps:style>
-                          <wps:txbx>
-                            <w:txbxContent>
-                              <w:sdt>
-                                <w:sdtPr>
-                                  <w:rPr>
-                                    <w:color w:val="595959" w:themeColor="text1" w:themeTint="A6"/>
-                                    <w:sz w:val="28"/>
-                                    <w:szCs w:val="28"/>
-                                  </w:rPr>
-                                  <w:alias w:val="Author"/>
-                                  <w:tag w:val=""/>
-                                  <w:id w:val="789243997"/>
-                                  <w:dataBinding w:prefixMappings="xmlns:ns0='http://purl.org/dc/elements/1.1/' xmlns:ns1='http://schemas.openxmlformats.org/package/2006/metadata/core-properties' " w:xpath="/ns1:coreProperties[1]/ns0:creator[1]" w:storeItemID="{6C3C8BC8-F283-45AE-878A-BAB7291924A1}"/>
-                                  <w:text/>
-                                </w:sdtPr>
-                                <w:sdtContent>
-                                  <w:p>
-                                    <w:pPr>
-                                      <w:pStyle w:val="NoSpacing"/>
-                                      <w:jc w:val="right"/>
-                                      <w:rPr>
-                                        <w:color w:val="595959" w:themeColor="text1" w:themeTint="A6"/>
-                                        <w:sz w:val="28"/>
-                                        <w:szCs w:val="28"/>
-                                      </w:rPr>
-                                    </w:pPr>
-                                    <w:proofErr w:type="gramStart"/>
-                                    <w:r>
-                                      <w:rPr>
-                                        <w:color w:val="595959" w:themeColor="text1" w:themeTint="A6"/>
-                                        <w:sz w:val="28"/>
-                                        <w:szCs w:val="28"/>
-                                      </w:rPr>
-                                      <w:t>Mureşeanu,Gabriel</w:t>
-                                    </w:r>
-                                    <w:proofErr w:type="gramEnd"/>
-                                    <w:r>
-                                      <w:rPr>
-                                        <w:color w:val="595959" w:themeColor="text1" w:themeTint="A6"/>
-                                        <w:sz w:val="28"/>
-                                        <w:szCs w:val="28"/>
-                                      </w:rPr>
-                                      <w:t xml:space="preserve"> A.G.</w:t>
-                                    </w:r>
-                                  </w:p>
-                                </w:sdtContent>
-                              </w:sdt>
-                              <w:p>
-                                <w:pPr>
-                                  <w:pStyle w:val="NoSpacing"/>
-                                  <w:jc w:val="right"/>
-                                  <w:rPr>
-                                    <w:color w:val="595959" w:themeColor="text1" w:themeTint="A6"/>
-                                    <w:sz w:val="18"/>
-                                    <w:szCs w:val="18"/>
-                                  </w:rPr>
-                                </w:pPr>
-                                <w:sdt>
-                                  <w:sdtPr>
-                                    <w:rPr>
-                                      <w:color w:val="595959" w:themeColor="text1" w:themeTint="A6"/>
-                                      <w:sz w:val="18"/>
-                                      <w:szCs w:val="18"/>
-                                    </w:rPr>
-                                    <w:alias w:val="Email"/>
-                                    <w:tag w:val="Email"/>
-                                    <w:id w:val="942260680"/>
-                                    <w:dataBinding w:prefixMappings="xmlns:ns0='http://schemas.microsoft.com/office/2006/coverPageProps' " w:xpath="/ns0:CoverPageProperties[1]/ns0:CompanyEmail[1]" w:storeItemID="{55AF091B-3C7A-41E3-B477-F2FDAA23CFDA}"/>
-                                    <w:text/>
-                                  </w:sdtPr>
-                                  <w:sdtContent>
-                                    <w:r>
-                                      <w:rPr>
-                                        <w:color w:val="595959" w:themeColor="text1" w:themeTint="A6"/>
-                                        <w:sz w:val="18"/>
-                                        <w:szCs w:val="18"/>
-                                      </w:rPr>
-                                      <w:t>GabrielMureseanu00@gmail.com</w:t>
-                                    </w:r>
-                                  </w:sdtContent>
-                                </w:sdt>
-                              </w:p>
-                            </w:txbxContent>
-                          </wps:txbx>
-                          <wps:bodyPr rot="0" spcFirstLastPara="0" vertOverflow="overflow" horzOverflow="overflow" vert="horz" wrap="square" lIns="1600200" tIns="0" rIns="685800" bIns="0" numCol="1" spcCol="0" rtlCol="0" fromWordArt="0" anchor="b" anchorCtr="0" forceAA="0" compatLnSpc="1">
-                            <a:prstTxWarp prst="textNoShape">
-                              <a:avLst/>
-                            </a:prstTxWarp>
-                            <a:noAutofit/>
-                          </wps:bodyPr>
-                        </wps:wsp>
-                      </a:graphicData>
-                    </a:graphic>
-                    <wp14:sizeRelH relativeFrom="page">
-                      <wp14:pctWidth>94100</wp14:pctWidth>
-                    </wp14:sizeRelH>
-                    <wp14:sizeRelV relativeFrom="page">
-                      <wp14:pctHeight>9200</wp14:pctHeight>
-                    </wp14:sizeRelV>
-                  </wp:anchor>
-                </w:drawing>
-              </mc:Choice>
-              <mc:Fallback>
-                <w:pict>
-                  <v:shapetype w14:anchorId="7AAFED57" id="_x0000_t202" coordsize="21600,21600" o:spt="202" path="m,l,21600r21600,l21600,xe">
-                    <v:stroke joinstyle="miter"/>
-                    <v:path gradientshapeok="t" o:connecttype="rect"/>
-                  </v:shapetype>
-                  <v:shape id="Text Box 152" o:spid="_x0000_s1026" type="#_x0000_t202" style="position:absolute;margin-left:0;margin-top:0;width:8in;height:1in;z-index:251655168;visibility:visible;mso-wrap-style:square;mso-width-percent:941;mso-height-percent:92;mso-top-percent:818;mso-wrap-distance-left:9pt;mso-wrap-distance-top:0;mso-wrap-distance-right:9pt;mso-wrap-distance-bottom:0;mso-position-horizontal:center;mso-position-horizontal-relative:page;mso-position-vertical-relative:page;mso-width-percent:941;mso-height-percent:92;mso-top-percent:818;mso-width-relative:page;mso-height-relative:page;v-text-anchor:bottom" o:gfxdata="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" filled="f" stroked="f" strokeweight=".5pt">
-                    <v:textbox inset="126pt,0,54pt,0">
-                      <w:txbxContent>
-                        <w:sdt>
-                          <w:sdtPr>
-                            <w:rPr>
-                              <w:color w:val="595959" w:themeColor="text1" w:themeTint="A6"/>
-                              <w:sz w:val="28"/>
-                              <w:szCs w:val="28"/>
-                            </w:rPr>
-                            <w:alias w:val="Author"/>
-                            <w:tag w:val=""/>
-                            <w:id w:val="789243997"/>
-                            <w:dataBinding w:prefixMappings="xmlns:ns0='http://purl.org/dc/elements/1.1/' xmlns:ns1='http://schemas.openxmlformats.org/package/2006/metadata/core-properties' " w:xpath="/ns1:coreProperties[1]/ns0:creator[1]" w:storeItemID="{6C3C8BC8-F283-45AE-878A-BAB7291924A1}"/>
-                            <w:text/>
-                          </w:sdtPr>
-                          <w:sdtContent>
-                            <w:p>
-                              <w:pPr>
-                                <w:pStyle w:val="NoSpacing"/>
-                                <w:jc w:val="right"/>
-                                <w:rPr>
-                                  <w:color w:val="595959" w:themeColor="text1" w:themeTint="A6"/>
-                                  <w:sz w:val="28"/>
-                                  <w:szCs w:val="28"/>
-                                </w:rPr>
-                              </w:pPr>
-                              <w:proofErr w:type="gramStart"/>
-                              <w:r>
-                                <w:rPr>
-                                  <w:color w:val="595959" w:themeColor="text1" w:themeTint="A6"/>
-                                  <w:sz w:val="28"/>
-                                  <w:szCs w:val="28"/>
-                                </w:rPr>
-                                <w:t>Mureşeanu,Gabriel</w:t>
-                              </w:r>
-                              <w:proofErr w:type="gramEnd"/>
-                              <w:r>
-                                <w:rPr>
-                                  <w:color w:val="595959" w:themeColor="text1" w:themeTint="A6"/>
-                                  <w:sz w:val="28"/>
-                                  <w:szCs w:val="28"/>
-                                </w:rPr>
-                                <w:t xml:space="preserve"> A.G.</w:t>
-                              </w:r>
-                            </w:p>
-                          </w:sdtContent>
-                        </w:sdt>
+            <w:pict w14:anchorId="356EB51F">
+              <v:shapetype id="_x0000_t202" coordsize="21600,21600" o:spt="202" path="m,l,21600r21600,l21600,xe">
+                <v:stroke joinstyle="miter"/>
+                <v:path gradientshapeok="t" o:connecttype="rect"/>
+              </v:shapetype>
+              <v:shape id="Text Box 152" o:spid="_x0000_s1028" type="#_x0000_t202" style="position:absolute;margin-left:0;margin-top:0;width:8in;height:1in;z-index:251655168;visibility:visible;mso-wrap-style:square;mso-width-percent:941;mso-height-percent:92;mso-top-percent:818;mso-wrap-distance-left:9pt;mso-wrap-distance-top:0;mso-wrap-distance-right:9pt;mso-wrap-distance-bottom:0;mso-position-horizontal:center;mso-position-horizontal-relative:page;mso-position-vertical-relative:page;mso-width-percent:941;mso-height-percent:92;mso-top-percent:818;mso-width-relative:page;mso-height-relative:page;v-text-anchor:bottom" o:gfxdata="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" filled="f" stroked="f" strokeweight=".5pt">
+                <v:textbox inset="126pt,0,54pt,0">
+                  <w:txbxContent>
+                    <w:sdt>
+                      <w:sdtPr>
+                        <w:rPr>
+                          <w:color w:val="595959" w:themeColor="text1" w:themeTint="A6"/>
+                          <w:sz w:val="28"/>
+                          <w:szCs w:val="28"/>
+                        </w:rPr>
+                        <w:alias w:val="Author"/>
+                        <w:tag w:val=""/>
+                        <w:id w:val="789243997"/>
+                        <w:dataBinding w:prefixMappings="xmlns:ns0='http://purl.org/dc/elements/1.1/' xmlns:ns1='http://schemas.openxmlformats.org/package/2006/metadata/core-properties' " w:xpath="/ns1:coreProperties[1]/ns0:creator[1]" w:storeItemID="{6C3C8BC8-F283-45AE-878A-BAB7291924A1}"/>
+                        <w:text/>
+                      </w:sdtPr>
+                      <w:sdtContent>
                         <w:p>
                           <w:pPr>
                             <w:pStyle w:val="NoSpacing"/>
                             <w:jc w:val="right"/>
                             <w:rPr>
                               <w:color w:val="595959" w:themeColor="text1" w:themeTint="A6"/>
-                              <w:sz w:val="18"/>
-                              <w:szCs w:val="18"/>
-                            </w:rPr>
-                          </w:pPr>
-                          <w:sdt>
-                            <w:sdtPr>
-                              <w:rPr>
-                                <w:color w:val="595959" w:themeColor="text1" w:themeTint="A6"/>
-                                <w:sz w:val="18"/>
-                                <w:szCs w:val="18"/>
-                              </w:rPr>
-                              <w:alias w:val="Email"/>
-                              <w:tag w:val="Email"/>
-                              <w:id w:val="942260680"/>
-                              <w:dataBinding w:prefixMappings="xmlns:ns0='http://schemas.microsoft.com/office/2006/coverPageProps' " w:xpath="/ns0:CoverPageProperties[1]/ns0:CompanyEmail[1]" w:storeItemID="{55AF091B-3C7A-41E3-B477-F2FDAA23CFDA}"/>
-                              <w:text/>
-                            </w:sdtPr>
-                            <w:sdtContent>
-                              <w:r>
-                                <w:rPr>
-                                  <w:color w:val="595959" w:themeColor="text1" w:themeTint="A6"/>
-                                  <w:sz w:val="18"/>
-                                  <w:szCs w:val="18"/>
-                                </w:rPr>
-                                <w:t>GabrielMureseanu00@gmail.com</w:t>
-                              </w:r>
-                            </w:sdtContent>
-                          </w:sdt>
-                        </w:p>
-                      </w:txbxContent>
-                    </v:textbox>
-                    <w10:wrap type="square" anchorx="page" anchory="page"/>
-                  </v:shape>
-                </w:pict>
-              </mc:Fallback>
-            </mc:AlternateContent>
-          </w:r>
-          <w:r>
-            <w:rPr>
-              <w:noProof/>
-            </w:rPr>
-            <mc:AlternateContent>
-              <mc:Choice Requires="wps">
-                <w:drawing>
-                  <wp:anchor distT="0" distB="0" distL="114300" distR="114300" simplePos="0" relativeHeight="251659264" behindDoc="0" locked="0" layoutInCell="1" allowOverlap="1" wp14:anchorId="588D2254" wp14:editId="396ADD2A">
-                    <wp:simplePos x="0" y="0"/>
-                    <wp:positionH relativeFrom="page">
-                      <wp:align>center</wp:align>
-                    </wp:positionH>
-                    <mc:AlternateContent>
-                      <mc:Choice Requires="wp14">
-                        <wp:positionV relativeFrom="page">
-                          <wp14:pctPosVOffset>70000</wp14:pctPosVOffset>
-                        </wp:positionV>
-                      </mc:Choice>
-                      <mc:Fallback>
-                        <wp:positionV relativeFrom="page">
-                          <wp:posOffset>7040880</wp:posOffset>
-                        </wp:positionV>
-                      </mc:Fallback>
-                    </mc:AlternateContent>
-                    <wp:extent cx="7315200" cy="1009650"/>
-                    <wp:effectExtent l="0" t="0" r="0" b="0"/>
-                    <wp:wrapSquare wrapText="bothSides"/>
-                    <wp:docPr id="153" name="Text Box 153"/>
-                    <wp:cNvGraphicFramePr/>
-                    <a:graphic xmlns:a="http://schemas.openxmlformats.org/drawingml/2006/main">
-                      <a:graphicData uri="http://schemas.microsoft.com/office/word/2010/wordprocessingShape">
-                        <wps:wsp>
-                          <wps:cNvSpPr txBox="1"/>
-                          <wps:spPr>
-                            <a:xfrm>
-                              <a:off x="0" y="0"/>
-                              <a:ext cx="7315200" cy="1009650"/>
-                            </a:xfrm>
-                            <a:prstGeom prst="rect">
-                              <a:avLst/>
-                            </a:prstGeom>
-                            <a:noFill/>
-                            <a:ln w="6350">
-                              <a:noFill/>
-                            </a:ln>
-                            <a:effectLst/>
-                          </wps:spPr>
-                          <wps:style>
-                            <a:lnRef idx="0">
-                              <a:schemeClr val="accent1"/>
-                            </a:lnRef>
-                            <a:fillRef idx="0">
-                              <a:schemeClr val="accent1"/>
-                            </a:fillRef>
-                            <a:effectRef idx="0">
-                              <a:schemeClr val="accent1"/>
-                            </a:effectRef>
-                            <a:fontRef idx="minor">
-                              <a:schemeClr val="dk1"/>
-                            </a:fontRef>
-                          </wps:style>
-                          <wps:txbx>
-                            <w:txbxContent>
-                              <w:p>
-                                <w:pPr>
-                                  <w:pStyle w:val="NoSpacing"/>
-                                  <w:jc w:val="right"/>
-                                  <w:rPr>
-                                    <w:color w:val="4F81BD" w:themeColor="accent1"/>
-                                    <w:sz w:val="28"/>
-                                    <w:szCs w:val="28"/>
-                                  </w:rPr>
-                                </w:pPr>
-                                <w:r>
-                                  <w:rPr>
-                                    <w:color w:val="4F81BD" w:themeColor="accent1"/>
-                                    <w:sz w:val="28"/>
-                                    <w:szCs w:val="28"/>
-                                  </w:rPr>
-                                  <w:t>Abstract</w:t>
-                                </w:r>
-                              </w:p>
-                              <w:sdt>
-                                <w:sdtPr>
-                                  <w:rPr>
-                                    <w:color w:val="595959" w:themeColor="text1" w:themeTint="A6"/>
-                                    <w:sz w:val="20"/>
-                                    <w:szCs w:val="20"/>
-                                  </w:rPr>
-                                  <w:alias w:val="Abstract"/>
-                                  <w:tag w:val=""/>
-                                  <w:id w:val="1375273687"/>
-                                  <w:dataBinding w:prefixMappings="xmlns:ns0='http://schemas.microsoft.com/office/2006/coverPageProps' " w:xpath="/ns0:CoverPageProperties[1]/ns0:Abstract[1]" w:storeItemID="{55AF091B-3C7A-41E3-B477-F2FDAA23CFDA}"/>
-                                  <w:text w:multiLine="1"/>
-                                </w:sdtPr>
-                                <w:sdtContent>
-                                  <w:p>
-                                    <w:pPr>
-                                      <w:pStyle w:val="NoSpacing"/>
-                                      <w:jc w:val="right"/>
-                                      <w:rPr>
-                                        <w:color w:val="595959" w:themeColor="text1" w:themeTint="A6"/>
-                                        <w:sz w:val="20"/>
-                                        <w:szCs w:val="20"/>
-                                      </w:rPr>
-                                    </w:pPr>
-                                    <w:r>
-                                      <w:rPr>
-                                        <w:color w:val="595959" w:themeColor="text1" w:themeTint="A6"/>
-                                        <w:sz w:val="20"/>
-                                        <w:szCs w:val="20"/>
-                                      </w:rPr>
-                                      <w:t xml:space="preserve">Advisory report containing recommendations for the future of the </w:t>
-                                    </w:r>
-                                    <w:proofErr w:type="spellStart"/>
-                                    <w:r>
-                                      <w:rPr>
-                                        <w:color w:val="595959" w:themeColor="text1" w:themeTint="A6"/>
-                                        <w:sz w:val="20"/>
-                                        <w:szCs w:val="20"/>
-                                      </w:rPr>
-                                      <w:t>CareTech</w:t>
-                                    </w:r>
-                                    <w:proofErr w:type="spellEnd"/>
-                                    <w:r>
-                                      <w:rPr>
-                                        <w:color w:val="595959" w:themeColor="text1" w:themeTint="A6"/>
-                                        <w:sz w:val="20"/>
-                                        <w:szCs w:val="20"/>
-                                      </w:rPr>
-                                      <w:t xml:space="preserve"> educational video game.</w:t>
-                                    </w:r>
-                                  </w:p>
-                                </w:sdtContent>
-                              </w:sdt>
-                            </w:txbxContent>
-                          </wps:txbx>
-                          <wps:bodyPr rot="0" spcFirstLastPara="0" vertOverflow="overflow" horzOverflow="overflow" vert="horz" wrap="square" lIns="1600200" tIns="0" rIns="685800" bIns="0" numCol="1" spcCol="0" rtlCol="0" fromWordArt="0" anchor="t" anchorCtr="0" forceAA="0" compatLnSpc="1">
-                            <a:prstTxWarp prst="textNoShape">
-                              <a:avLst/>
-                            </a:prstTxWarp>
-                            <a:spAutoFit/>
-                          </wps:bodyPr>
-                        </wps:wsp>
-                      </a:graphicData>
-                    </a:graphic>
-                    <wp14:sizeRelH relativeFrom="page">
-                      <wp14:pctWidth>94100</wp14:pctWidth>
-                    </wp14:sizeRelH>
-                    <wp14:sizeRelV relativeFrom="page">
-                      <wp14:pctHeight>10000</wp14:pctHeight>
-                    </wp14:sizeRelV>
-                  </wp:anchor>
-                </w:drawing>
-              </mc:Choice>
-              <mc:Fallback>
-                <w:pict>
-                  <v:shape w14:anchorId="588D2254" id="Text Box 153" o:spid="_x0000_s1027" type="#_x0000_t202" style="position:absolute;margin-left:0;margin-top:0;width:8in;height:79.5pt;z-index:251659264;visibility:visible;mso-wrap-style:square;mso-width-percent:941;mso-height-percent:100;mso-top-percent:700;mso-wrap-distance-left:9pt;mso-wrap-distance-top:0;mso-wrap-distance-right:9pt;mso-wrap-distance-bottom:0;mso-position-horizontal:center;mso-position-horizontal-relative:page;mso-position-vertical-relative:page;mso-width-percent:941;mso-height-percent:100;mso-top-percent:700;mso-width-relative:page;mso-height-relative:page;v-text-anchor:top" o:gfxdata="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" filled="f" stroked="f" strokeweight=".5pt">
-                    <v:textbox style="mso-fit-shape-to-text:t" inset="126pt,0,54pt,0">
-                      <w:txbxContent>
-                        <w:p>
-                          <w:pPr>
-                            <w:pStyle w:val="NoSpacing"/>
-                            <w:jc w:val="right"/>
-                            <w:rPr>
-                              <w:color w:val="4F81BD" w:themeColor="accent1"/>
                               <w:sz w:val="28"/>
                               <w:szCs w:val="28"/>
                             </w:rPr>
                           </w:pPr>
                           <w:r>
                             <w:rPr>
-                              <w:color w:val="4F81BD" w:themeColor="accent1"/>
+                              <w:color w:val="595959" w:themeColor="text1" w:themeTint="A6"/>
                               <w:sz w:val="28"/>
                               <w:szCs w:val="28"/>
                             </w:rPr>
-                            <w:t>Abstract</w:t>
+                            <w:t>Mureşeanu,Gabriel A.G.</w:t>
                           </w:r>
                         </w:p>
-                        <w:sdt>
-                          <w:sdtPr>
+                      </w:sdtContent>
+                    </w:sdt>
+                    <w:p>
+                      <w:pPr>
+                        <w:pStyle w:val="NoSpacing"/>
+                        <w:jc w:val="right"/>
+                        <w:rPr>
+                          <w:color w:val="595959" w:themeColor="text1" w:themeTint="A6"/>
+                          <w:sz w:val="18"/>
+                          <w:szCs w:val="18"/>
+                        </w:rPr>
+                      </w:pPr>
+                      <w:sdt>
+                        <w:sdtPr>
+                          <w:rPr>
+                            <w:color w:val="595959" w:themeColor="text1" w:themeTint="A6"/>
+                            <w:sz w:val="18"/>
+                            <w:szCs w:val="18"/>
+                          </w:rPr>
+                          <w:alias w:val="Email"/>
+                          <w:tag w:val="Email"/>
+                          <w:id w:val="942260680"/>
+                          <w:dataBinding w:prefixMappings="xmlns:ns0='http://schemas.microsoft.com/office/2006/coverPageProps' " w:xpath="/ns0:CoverPageProperties[1]/ns0:CompanyEmail[1]" w:storeItemID="{55AF091B-3C7A-41E3-B477-F2FDAA23CFDA}"/>
+                          <w:text/>
+                        </w:sdtPr>
+                        <w:sdtContent>
+                          <w:r>
+                            <w:rPr>
+                              <w:color w:val="595959" w:themeColor="text1" w:themeTint="A6"/>
+                              <w:sz w:val="18"/>
+                              <w:szCs w:val="18"/>
+                            </w:rPr>
+                            <w:t>GabrielMureseanu00@gmail.com</w:t>
+                          </w:r>
+                        </w:sdtContent>
+                      </w:sdt>
+                    </w:p>
+                  </w:txbxContent>
+                </v:textbox>
+                <w10:wrap type="square" anchorx="page" anchory="page"/>
+              </v:shape>
+            </w:pict>
+          </w:r>
+          <w:r>
+            <w:rPr>
+              <w:noProof/>
+            </w:rPr>
+            <w:pict w14:anchorId="74D20A82">
+              <v:shape id="Text Box 153" o:spid="_x0000_s1027" type="#_x0000_t202" style="position:absolute;margin-left:0;margin-top:0;width:8in;height:79.5pt;z-index:251659264;visibility:visible;mso-wrap-style:square;mso-width-percent:941;mso-height-percent:100;mso-top-percent:700;mso-wrap-distance-left:9pt;mso-wrap-distance-top:0;mso-wrap-distance-right:9pt;mso-wrap-distance-bottom:0;mso-position-horizontal:center;mso-position-horizontal-relative:page;mso-position-vertical-relative:page;mso-width-percent:941;mso-height-percent:100;mso-top-percent:700;mso-width-relative:page;mso-height-relative:page;v-text-anchor:top" o:gfxdata="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" filled="f" stroked="f" strokeweight=".5pt">
+                <v:textbox style="mso-fit-shape-to-text:t" inset="126pt,0,54pt,0">
+                  <w:txbxContent>
+                    <w:p>
+                      <w:pPr>
+                        <w:pStyle w:val="NoSpacing"/>
+                        <w:jc w:val="right"/>
+                        <w:rPr>
+                          <w:color w:val="4F81BD" w:themeColor="accent1"/>
+                          <w:sz w:val="28"/>
+                          <w:szCs w:val="28"/>
+                        </w:rPr>
+                      </w:pPr>
+                      <w:r>
+                        <w:rPr>
+                          <w:color w:val="4F81BD" w:themeColor="accent1"/>
+                          <w:sz w:val="28"/>
+                          <w:szCs w:val="28"/>
+                        </w:rPr>
+                        <w:t>Abstract</w:t>
+                      </w:r>
+                    </w:p>
+                    <w:sdt>
+                      <w:sdtPr>
+                        <w:rPr>
+                          <w:color w:val="595959" w:themeColor="text1" w:themeTint="A6"/>
+                          <w:sz w:val="20"/>
+                          <w:szCs w:val="20"/>
+                        </w:rPr>
+                        <w:alias w:val="Abstract"/>
+                        <w:tag w:val=""/>
+                        <w:id w:val="1375273687"/>
+                        <w:dataBinding w:prefixMappings="xmlns:ns0='http://schemas.microsoft.com/office/2006/coverPageProps' " w:xpath="/ns0:CoverPageProperties[1]/ns0:Abstract[1]" w:storeItemID="{55AF091B-3C7A-41E3-B477-F2FDAA23CFDA}"/>
+                        <w:text w:multiLine="1"/>
+                      </w:sdtPr>
+                      <w:sdtContent>
+                        <w:p>
+                          <w:pPr>
+                            <w:pStyle w:val="NoSpacing"/>
+                            <w:jc w:val="right"/>
                             <w:rPr>
                               <w:color w:val="595959" w:themeColor="text1" w:themeTint="A6"/>
                               <w:sz w:val="20"/>
                               <w:szCs w:val="20"/>
                             </w:rPr>
-                            <w:alias w:val="Abstract"/>
-                            <w:tag w:val=""/>
-                            <w:id w:val="1375273687"/>
-                            <w:dataBinding w:prefixMappings="xmlns:ns0='http://schemas.microsoft.com/office/2006/coverPageProps' " w:xpath="/ns0:CoverPageProperties[1]/ns0:Abstract[1]" w:storeItemID="{55AF091B-3C7A-41E3-B477-F2FDAA23CFDA}"/>
-                            <w:text w:multiLine="1"/>
-                          </w:sdtPr>
-                          <w:sdtContent>
-                            <w:p>
-                              <w:pPr>
-                                <w:pStyle w:val="NoSpacing"/>
-                                <w:jc w:val="right"/>
-                                <w:rPr>
-                                  <w:color w:val="595959" w:themeColor="text1" w:themeTint="A6"/>
-                                  <w:sz w:val="20"/>
-                                  <w:szCs w:val="20"/>
-                                </w:rPr>
-                              </w:pPr>
-                              <w:r>
-                                <w:rPr>
-                                  <w:color w:val="595959" w:themeColor="text1" w:themeTint="A6"/>
-                                  <w:sz w:val="20"/>
-                                  <w:szCs w:val="20"/>
-                                </w:rPr>
-                                <w:t xml:space="preserve">Advisory report containing recommendations for the future of the </w:t>
-                              </w:r>
-                              <w:proofErr w:type="spellStart"/>
-                              <w:r>
-                                <w:rPr>
-                                  <w:color w:val="595959" w:themeColor="text1" w:themeTint="A6"/>
-                                  <w:sz w:val="20"/>
-                                  <w:szCs w:val="20"/>
-                                </w:rPr>
-                                <w:t>CareTech</w:t>
-                              </w:r>
-                              <w:proofErr w:type="spellEnd"/>
-                              <w:r>
-                                <w:rPr>
-                                  <w:color w:val="595959" w:themeColor="text1" w:themeTint="A6"/>
-                                  <w:sz w:val="20"/>
-                                  <w:szCs w:val="20"/>
-                                </w:rPr>
-                                <w:t xml:space="preserve"> educational video game.</w:t>
-                              </w:r>
-                            </w:p>
-                          </w:sdtContent>
-                        </w:sdt>
-                      </w:txbxContent>
-                    </v:textbox>
-                    <w10:wrap type="square" anchorx="page" anchory="page"/>
-                  </v:shape>
-                </w:pict>
-              </mc:Fallback>
-            </mc:AlternateContent>
+                          </w:pPr>
+                          <w:r>
+                            <w:rPr>
+                              <w:color w:val="595959" w:themeColor="text1" w:themeTint="A6"/>
+                              <w:sz w:val="20"/>
+                              <w:szCs w:val="20"/>
+                            </w:rPr>
+                            <w:t>Advisory report containing recommendations for the future of the CareTech educational video game.</w:t>
+                          </w:r>
+                        </w:p>
+                      </w:sdtContent>
+                    </w:sdt>
+                  </w:txbxContent>
+                </v:textbox>
+                <w10:wrap type="square" anchorx="page" anchory="page"/>
+              </v:shape>
+            </w:pict>
           </w:r>
           <w:r>
             <w:rPr>
               <w:noProof/>
             </w:rPr>
-            <mc:AlternateContent>
-              <mc:Choice Requires="wps">
-                <w:drawing>
-                  <wp:anchor distT="0" distB="0" distL="114300" distR="114300" simplePos="0" relativeHeight="251651072" behindDoc="0" locked="0" layoutInCell="1" allowOverlap="1" wp14:anchorId="53B35645" wp14:editId="22016FE2">
-                    <wp:simplePos x="0" y="0"/>
-                    <wp:positionH relativeFrom="page">
-                      <wp:align>center</wp:align>
-                    </wp:positionH>
-                    <mc:AlternateContent>
-                      <mc:Choice Requires="wp14">
-                        <wp:positionV relativeFrom="page">
-                          <wp14:pctPosVOffset>30000</wp14:pctPosVOffset>
-                        </wp:positionV>
-                      </mc:Choice>
-                      <mc:Fallback>
-                        <wp:positionV relativeFrom="page">
-                          <wp:posOffset>3017520</wp:posOffset>
-                        </wp:positionV>
-                      </mc:Fallback>
-                    </mc:AlternateContent>
-                    <wp:extent cx="7315200" cy="3638550"/>
-                    <wp:effectExtent l="0" t="0" r="0" b="6350"/>
-                    <wp:wrapSquare wrapText="bothSides"/>
-                    <wp:docPr id="154" name="Text Box 154"/>
-                    <wp:cNvGraphicFramePr/>
-                    <a:graphic xmlns:a="http://schemas.openxmlformats.org/drawingml/2006/main">
-                      <a:graphicData uri="http://schemas.microsoft.com/office/word/2010/wordprocessingShape">
-                        <wps:wsp>
-                          <wps:cNvSpPr txBox="1"/>
-                          <wps:spPr>
-                            <a:xfrm>
-                              <a:off x="0" y="0"/>
-                              <a:ext cx="7315200" cy="3638550"/>
-                            </a:xfrm>
-                            <a:prstGeom prst="rect">
-                              <a:avLst/>
-                            </a:prstGeom>
-                            <a:noFill/>
-                            <a:ln w="6350">
-                              <a:noFill/>
-                            </a:ln>
-                            <a:effectLst/>
-                          </wps:spPr>
-                          <wps:style>
-                            <a:lnRef idx="0">
-                              <a:schemeClr val="accent1"/>
-                            </a:lnRef>
-                            <a:fillRef idx="0">
-                              <a:schemeClr val="accent1"/>
-                            </a:fillRef>
-                            <a:effectRef idx="0">
-                              <a:schemeClr val="accent1"/>
-                            </a:effectRef>
-                            <a:fontRef idx="minor">
-                              <a:schemeClr val="dk1"/>
-                            </a:fontRef>
-                          </wps:style>
-                          <wps:txbx>
-                            <w:txbxContent>
-                              <w:p>
-                                <w:pPr>
-                                  <w:jc w:val="right"/>
-                                  <w:rPr>
-                                    <w:color w:val="4F81BD" w:themeColor="accent1"/>
-                                    <w:sz w:val="64"/>
-                                    <w:szCs w:val="64"/>
-                                  </w:rPr>
-                                </w:pPr>
-                                <w:sdt>
-                                  <w:sdtPr>
-                                    <w:rPr>
-                                      <w:rFonts w:asciiTheme="majorHAnsi" w:eastAsiaTheme="majorEastAsia" w:hAnsiTheme="majorHAnsi" w:cstheme="majorBidi"/>
-                                      <w:spacing w:val="-10"/>
-                                      <w:kern w:val="28"/>
-                                      <w:sz w:val="56"/>
-                                      <w:szCs w:val="56"/>
-                                    </w:rPr>
-                                    <w:alias w:val="Title"/>
-                                    <w:tag w:val=""/>
-                                    <w:id w:val="630141079"/>
-                                    <w:dataBinding w:prefixMappings="xmlns:ns0='http://purl.org/dc/elements/1.1/' xmlns:ns1='http://schemas.openxmlformats.org/package/2006/metadata/core-properties' " w:xpath="/ns1:coreProperties[1]/ns0:title[1]" w:storeItemID="{6C3C8BC8-F283-45AE-878A-BAB7291924A1}"/>
-                                    <w:text w:multiLine="1"/>
-                                  </w:sdtPr>
-                                  <w:sdtContent>
-                                    <w:r>
-                                      <w:rPr>
-                                        <w:rFonts w:asciiTheme="majorHAnsi" w:eastAsiaTheme="majorEastAsia" w:hAnsiTheme="majorHAnsi" w:cstheme="majorBidi"/>
-                                        <w:spacing w:val="-10"/>
-                                        <w:kern w:val="28"/>
-                                        <w:sz w:val="56"/>
-                                        <w:szCs w:val="56"/>
-                                      </w:rPr>
-                                      <w:t>Advisory Report</w:t>
-                                    </w:r>
-                                  </w:sdtContent>
-                                </w:sdt>
-                              </w:p>
-                              <w:sdt>
-                                <w:sdtPr>
-                                  <w:rPr>
-                                    <w:color w:val="404040" w:themeColor="text1" w:themeTint="BF"/>
-                                    <w:sz w:val="36"/>
-                                    <w:szCs w:val="36"/>
-                                  </w:rPr>
-                                  <w:alias w:val="Subtitle"/>
-                                  <w:tag w:val=""/>
-                                  <w:id w:val="1759551507"/>
-                                  <w:dataBinding w:prefixMappings="xmlns:ns0='http://purl.org/dc/elements/1.1/' xmlns:ns1='http://schemas.openxmlformats.org/package/2006/metadata/core-properties' " w:xpath="/ns1:coreProperties[1]/ns0:subject[1]" w:storeItemID="{6C3C8BC8-F283-45AE-878A-BAB7291924A1}"/>
-                                  <w:text/>
-                                </w:sdtPr>
-                                <w:sdtContent>
-                                  <w:p>
-                                    <w:pPr>
-                                      <w:jc w:val="right"/>
-                                      <w:rPr>
-                                        <w:smallCaps/>
-                                        <w:color w:val="404040" w:themeColor="text1" w:themeTint="BF"/>
-                                        <w:sz w:val="36"/>
-                                        <w:szCs w:val="36"/>
-                                      </w:rPr>
-                                    </w:pPr>
-                                    <w:proofErr w:type="spellStart"/>
-                                    <w:r>
-                                      <w:rPr>
-                                        <w:color w:val="404040" w:themeColor="text1" w:themeTint="BF"/>
-                                        <w:sz w:val="36"/>
-                                        <w:szCs w:val="36"/>
-                                      </w:rPr>
-                                      <w:t>CareTech</w:t>
-                                    </w:r>
-                                    <w:proofErr w:type="spellEnd"/>
-                                  </w:p>
-                                </w:sdtContent>
-                              </w:sdt>
-                            </w:txbxContent>
-                          </wps:txbx>
-                          <wps:bodyPr rot="0" spcFirstLastPara="0" vertOverflow="overflow" horzOverflow="overflow" vert="horz" wrap="square" lIns="1600200" tIns="0" rIns="685800" bIns="0" numCol="1" spcCol="0" rtlCol="0" fromWordArt="0" anchor="b" anchorCtr="0" forceAA="0" compatLnSpc="1">
-                            <a:prstTxWarp prst="textNoShape">
-                              <a:avLst/>
-                            </a:prstTxWarp>
-                            <a:noAutofit/>
-                          </wps:bodyPr>
-                        </wps:wsp>
-                      </a:graphicData>
-                    </a:graphic>
-                    <wp14:sizeRelH relativeFrom="page">
-                      <wp14:pctWidth>94100</wp14:pctWidth>
-                    </wp14:sizeRelH>
-                    <wp14:sizeRelV relativeFrom="page">
-                      <wp14:pctHeight>36300</wp14:pctHeight>
-                    </wp14:sizeRelV>
-                  </wp:anchor>
-                </w:drawing>
-              </mc:Choice>
-              <mc:Fallback>
-                <w:pict>
-                  <v:shape w14:anchorId="53B35645" id="Text Box 154" o:spid="_x0000_s1028" type="#_x0000_t202" style="position:absolute;margin-left:0;margin-top:0;width:8in;height:286.5pt;z-index:251651072;visibility:visible;mso-wrap-style:square;mso-width-percent:941;mso-height-percent:363;mso-top-percent:300;mso-wrap-distance-left:9pt;mso-wrap-distance-top:0;mso-wrap-distance-right:9pt;mso-wrap-distance-bottom:0;mso-position-horizontal:center;mso-position-horizontal-relative:page;mso-position-vertical-relative:page;mso-width-percent:941;mso-height-percent:363;mso-top-percent:300;mso-width-relative:page;mso-height-relative:page;v-text-anchor:bottom" o:gfxdata="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" filled="f" stroked="f" strokeweight=".5pt">
-                    <v:textbox inset="126pt,0,54pt,0">
-                      <w:txbxContent>
+            <w:pict w14:anchorId="1CFA1E3A">
+              <v:shape id="Text Box 154" o:spid="_x0000_s1026" type="#_x0000_t202" style="position:absolute;margin-left:0;margin-top:0;width:8in;height:286.5pt;z-index:251651072;visibility:visible;mso-wrap-style:square;mso-width-percent:941;mso-height-percent:363;mso-top-percent:300;mso-wrap-distance-left:9pt;mso-wrap-distance-top:0;mso-wrap-distance-right:9pt;mso-wrap-distance-bottom:0;mso-position-horizontal:center;mso-position-horizontal-relative:page;mso-position-vertical-relative:page;mso-width-percent:941;mso-height-percent:363;mso-top-percent:300;mso-width-relative:page;mso-height-relative:page;v-text-anchor:bottom" o:gfxdata="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" filled="f" stroked="f" strokeweight=".5pt">
+                <v:textbox inset="126pt,0,54pt,0">
+                  <w:txbxContent>
+                    <w:p>
+                      <w:pPr>
+                        <w:jc w:val="right"/>
+                        <w:rPr>
+                          <w:color w:val="4F81BD" w:themeColor="accent1"/>
+                          <w:sz w:val="64"/>
+                          <w:szCs w:val="64"/>
+                        </w:rPr>
+                      </w:pPr>
+                      <w:sdt>
+                        <w:sdtPr>
+                          <w:rPr>
+                            <w:rFonts w:asciiTheme="majorHAnsi" w:eastAsiaTheme="majorEastAsia" w:hAnsiTheme="majorHAnsi" w:cstheme="majorBidi"/>
+                            <w:spacing w:val="-10"/>
+                            <w:kern w:val="28"/>
+                            <w:sz w:val="56"/>
+                            <w:szCs w:val="56"/>
+                          </w:rPr>
+                          <w:alias w:val="Title"/>
+                          <w:tag w:val=""/>
+                          <w:id w:val="630141079"/>
+                          <w:dataBinding w:prefixMappings="xmlns:ns0='http://purl.org/dc/elements/1.1/' xmlns:ns1='http://schemas.openxmlformats.org/package/2006/metadata/core-properties' " w:xpath="/ns1:coreProperties[1]/ns0:title[1]" w:storeItemID="{6C3C8BC8-F283-45AE-878A-BAB7291924A1}"/>
+                          <w:text w:multiLine="1"/>
+                        </w:sdtPr>
+                        <w:sdtContent>
+                          <w:r>
+                            <w:rPr>
+                              <w:rFonts w:asciiTheme="majorHAnsi" w:eastAsiaTheme="majorEastAsia" w:hAnsiTheme="majorHAnsi" w:cstheme="majorBidi"/>
+                              <w:spacing w:val="-10"/>
+                              <w:kern w:val="28"/>
+                              <w:sz w:val="56"/>
+                              <w:szCs w:val="56"/>
+                            </w:rPr>
+                            <w:t>Advisory Report</w:t>
+                          </w:r>
+                        </w:sdtContent>
+                      </w:sdt>
+                    </w:p>
+                    <w:sdt>
+                      <w:sdtPr>
+                        <w:rPr>
+                          <w:color w:val="404040" w:themeColor="text1" w:themeTint="BF"/>
+                          <w:sz w:val="36"/>
+                          <w:szCs w:val="36"/>
+                        </w:rPr>
+                        <w:alias w:val="Subtitle"/>
+                        <w:tag w:val=""/>
+                        <w:id w:val="1759551507"/>
+                        <w:dataBinding w:prefixMappings="xmlns:ns0='http://purl.org/dc/elements/1.1/' xmlns:ns1='http://schemas.openxmlformats.org/package/2006/metadata/core-properties' " w:xpath="/ns1:coreProperties[1]/ns0:subject[1]" w:storeItemID="{6C3C8BC8-F283-45AE-878A-BAB7291924A1}"/>
+                        <w:text/>
+                      </w:sdtPr>
+                      <w:sdtContent>
                         <w:p>
                           <w:pPr>
                             <w:jc w:val="right"/>
                             <w:rPr>
-                              <w:color w:val="4F81BD" w:themeColor="accent1"/>
-                              <w:sz w:val="64"/>
-                              <w:szCs w:val="64"/>
+                              <w:smallCaps/>
+                              <w:color w:val="404040" w:themeColor="text1" w:themeTint="BF"/>
+                              <w:sz w:val="36"/>
+                              <w:szCs w:val="36"/>
                             </w:rPr>
                           </w:pPr>
-                          <w:sdt>
-                            <w:sdtPr>
-                              <w:rPr>
-                                <w:rFonts w:asciiTheme="majorHAnsi" w:eastAsiaTheme="majorEastAsia" w:hAnsiTheme="majorHAnsi" w:cstheme="majorBidi"/>
-                                <w:spacing w:val="-10"/>
-                                <w:kern w:val="28"/>
-                                <w:sz w:val="56"/>
-                                <w:szCs w:val="56"/>
-                              </w:rPr>
-                              <w:alias w:val="Title"/>
-                              <w:tag w:val=""/>
-                              <w:id w:val="630141079"/>
-                              <w:dataBinding w:prefixMappings="xmlns:ns0='http://purl.org/dc/elements/1.1/' xmlns:ns1='http://schemas.openxmlformats.org/package/2006/metadata/core-properties' " w:xpath="/ns1:coreProperties[1]/ns0:title[1]" w:storeItemID="{6C3C8BC8-F283-45AE-878A-BAB7291924A1}"/>
-                              <w:text w:multiLine="1"/>
-                            </w:sdtPr>
-                            <w:sdtContent>
-                              <w:r>
-                                <w:rPr>
-                                  <w:rFonts w:asciiTheme="majorHAnsi" w:eastAsiaTheme="majorEastAsia" w:hAnsiTheme="majorHAnsi" w:cstheme="majorBidi"/>
-                                  <w:spacing w:val="-10"/>
-                                  <w:kern w:val="28"/>
-                                  <w:sz w:val="56"/>
-                                  <w:szCs w:val="56"/>
-                                </w:rPr>
-                                <w:t>Advisory Report</w:t>
-                              </w:r>
-                            </w:sdtContent>
-                          </w:sdt>
-                        </w:p>
-                        <w:sdt>
-                          <w:sdtPr>
+                          <w:r>
                             <w:rPr>
                               <w:color w:val="404040" w:themeColor="text1" w:themeTint="BF"/>
                               <w:sz w:val="36"/>
                               <w:szCs w:val="36"/>
                             </w:rPr>
-                            <w:alias w:val="Subtitle"/>
-                            <w:tag w:val=""/>
-                            <w:id w:val="1759551507"/>
-                            <w:dataBinding w:prefixMappings="xmlns:ns0='http://purl.org/dc/elements/1.1/' xmlns:ns1='http://schemas.openxmlformats.org/package/2006/metadata/core-properties' " w:xpath="/ns1:coreProperties[1]/ns0:subject[1]" w:storeItemID="{6C3C8BC8-F283-45AE-878A-BAB7291924A1}"/>
-                            <w:text/>
-                          </w:sdtPr>
-                          <w:sdtContent>
-                            <w:p>
-                              <w:pPr>
-                                <w:jc w:val="right"/>
-                                <w:rPr>
-                                  <w:smallCaps/>
-                                  <w:color w:val="404040" w:themeColor="text1" w:themeTint="BF"/>
-                                  <w:sz w:val="36"/>
-                                  <w:szCs w:val="36"/>
-                                </w:rPr>
-                              </w:pPr>
-                              <w:proofErr w:type="spellStart"/>
-                              <w:r>
-                                <w:rPr>
-                                  <w:color w:val="404040" w:themeColor="text1" w:themeTint="BF"/>
-                                  <w:sz w:val="36"/>
-                                  <w:szCs w:val="36"/>
-                                </w:rPr>
-                                <w:t>CareTech</w:t>
-                              </w:r>
-                              <w:proofErr w:type="spellEnd"/>
-                            </w:p>
-                          </w:sdtContent>
-                        </w:sdt>
-                      </w:txbxContent>
-                    </v:textbox>
-                    <w10:wrap type="square" anchorx="page" anchory="page"/>
-                  </v:shape>
-                </w:pict>
-              </mc:Fallback>
-            </mc:AlternateContent>
+                            <w:t>CareTech</w:t>
+                          </w:r>
+                        </w:p>
+                      </w:sdtContent>
+                    </w:sdt>
+                  </w:txbxContent>
+                </v:textbox>
+                <w10:wrap type="square" anchorx="page" anchory="page"/>
+              </v:shape>
+            </w:pict>
           </w:r>
         </w:p>
         <w:p>
@@ -1035,6 +281,13 @@
     </w:sdt>
     <w:sdt>
       <w:sdtPr>
+        <w:rPr>
+          <w:rFonts w:asciiTheme="minorHAnsi" w:eastAsiaTheme="minorHAnsi" w:hAnsiTheme="minorHAnsi" w:cstheme="minorBidi"/>
+          <w:color w:val="auto"/>
+          <w:kern w:val="2"/>
+          <w:sz w:val="22"/>
+          <w:szCs w:val="22"/>
+        </w:rPr>
         <w:id w:val="1236599068"/>
         <w:docPartObj>
           <w:docPartGallery w:val="Table of Contents"/>
@@ -1043,15 +296,9 @@
       </w:sdtPr>
       <w:sdtEndPr>
         <w:rPr>
-          <w:rFonts w:asciiTheme="minorHAnsi" w:eastAsiaTheme="minorHAnsi" w:hAnsiTheme="minorHAnsi" w:cstheme="minorBidi"/>
           <w:b/>
           <w:bCs/>
           <w:noProof/>
-          <w:color w:val="auto"/>
-          <w:kern w:val="2"/>
-          <w:sz w:val="22"/>
-          <w:szCs w:val="22"/>
-          <w14:ligatures w14:val="standardContextual"/>
         </w:rPr>
       </w:sdtEndPr>
       <w:sdtContent>
@@ -1132,7 +379,7 @@
                 <w:noProof/>
                 <w:webHidden/>
               </w:rPr>
-              <w:t>1</w:t>
+              <w:t>2</w:t>
             </w:r>
             <w:r>
               <w:rPr>
@@ -1203,7 +450,7 @@
                 <w:noProof/>
                 <w:webHidden/>
               </w:rPr>
-              <w:t>1</w:t>
+              <w:t>2</w:t>
             </w:r>
             <w:r>
               <w:rPr>
@@ -1274,7 +521,7 @@
                 <w:noProof/>
                 <w:webHidden/>
               </w:rPr>
-              <w:t>1</w:t>
+              <w:t>2</w:t>
             </w:r>
             <w:r>
               <w:rPr>
@@ -1345,7 +592,7 @@
                 <w:noProof/>
                 <w:webHidden/>
               </w:rPr>
-              <w:t>1</w:t>
+              <w:t>2</w:t>
             </w:r>
             <w:r>
               <w:rPr>
@@ -1416,7 +663,7 @@
                 <w:noProof/>
                 <w:webHidden/>
               </w:rPr>
-              <w:t>1</w:t>
+              <w:t>2</w:t>
             </w:r>
             <w:r>
               <w:rPr>
@@ -1558,7 +805,7 @@
                 <w:noProof/>
                 <w:webHidden/>
               </w:rPr>
-              <w:t>2</w:t>
+              <w:t>3</w:t>
             </w:r>
             <w:r>
               <w:rPr>
@@ -1629,7 +876,7 @@
                 <w:noProof/>
                 <w:webHidden/>
               </w:rPr>
-              <w:t>2</w:t>
+              <w:t>3</w:t>
             </w:r>
             <w:r>
               <w:rPr>
@@ -1700,7 +947,7 @@
                 <w:noProof/>
                 <w:webHidden/>
               </w:rPr>
-              <w:t>2</w:t>
+              <w:t>3</w:t>
             </w:r>
             <w:r>
               <w:rPr>
@@ -1771,7 +1018,7 @@
                 <w:noProof/>
                 <w:webHidden/>
               </w:rPr>
-              <w:t>2</w:t>
+              <w:t>3</w:t>
             </w:r>
             <w:r>
               <w:rPr>
@@ -1842,7 +1089,7 @@
                 <w:noProof/>
                 <w:webHidden/>
               </w:rPr>
-              <w:t>2</w:t>
+              <w:t>3</w:t>
             </w:r>
             <w:r>
               <w:rPr>
@@ -1913,7 +1160,7 @@
                 <w:noProof/>
                 <w:webHidden/>
               </w:rPr>
-              <w:t>2</w:t>
+              <w:t>3</w:t>
             </w:r>
             <w:r>
               <w:rPr>
@@ -1984,7 +1231,7 @@
                 <w:noProof/>
                 <w:webHidden/>
               </w:rPr>
-              <w:t>3</w:t>
+              <w:t>4</w:t>
             </w:r>
             <w:r>
               <w:rPr>
@@ -2055,7 +1302,7 @@
                 <w:noProof/>
                 <w:webHidden/>
               </w:rPr>
-              <w:t>3</w:t>
+              <w:t>4</w:t>
             </w:r>
             <w:r>
               <w:rPr>
@@ -2126,7 +1373,7 @@
                 <w:noProof/>
                 <w:webHidden/>
               </w:rPr>
-              <w:t>3</w:t>
+              <w:t>4</w:t>
             </w:r>
             <w:r>
               <w:rPr>
@@ -2197,7 +1444,7 @@
                 <w:noProof/>
                 <w:webHidden/>
               </w:rPr>
-              <w:t>4</w:t>
+              <w:t>5</w:t>
             </w:r>
             <w:r>
               <w:rPr>
@@ -2268,7 +1515,7 @@
                 <w:noProof/>
                 <w:webHidden/>
               </w:rPr>
-              <w:t>4</w:t>
+              <w:t>5</w:t>
             </w:r>
             <w:r>
               <w:rPr>
@@ -2339,7 +1586,7 @@
                 <w:noProof/>
                 <w:webHidden/>
               </w:rPr>
-              <w:t>4</w:t>
+              <w:t>5</w:t>
             </w:r>
             <w:r>
               <w:rPr>
@@ -2410,7 +1657,7 @@
                 <w:noProof/>
                 <w:webHidden/>
               </w:rPr>
-              <w:t>4</w:t>
+              <w:t>5</w:t>
             </w:r>
             <w:r>
               <w:rPr>
@@ -2481,7 +1728,7 @@
                 <w:noProof/>
                 <w:webHidden/>
               </w:rPr>
-              <w:t>4</w:t>
+              <w:t>5</w:t>
             </w:r>
             <w:r>
               <w:rPr>
@@ -2552,7 +1799,7 @@
                 <w:noProof/>
                 <w:webHidden/>
               </w:rPr>
-              <w:t>4</w:t>
+              <w:t>5</w:t>
             </w:r>
             <w:r>
               <w:rPr>
@@ -2623,7 +1870,7 @@
                 <w:noProof/>
                 <w:webHidden/>
               </w:rPr>
-              <w:t>5</w:t>
+              <w:t>6</w:t>
             </w:r>
             <w:r>
               <w:rPr>
@@ -2694,7 +1941,7 @@
                 <w:noProof/>
                 <w:webHidden/>
               </w:rPr>
-              <w:t>5</w:t>
+              <w:t>6</w:t>
             </w:r>
             <w:r>
               <w:rPr>
@@ -2765,7 +2012,7 @@
                 <w:noProof/>
                 <w:webHidden/>
               </w:rPr>
-              <w:t>5</w:t>
+              <w:t>6</w:t>
             </w:r>
             <w:r>
               <w:rPr>
@@ -2836,7 +2083,7 @@
                 <w:noProof/>
                 <w:webHidden/>
               </w:rPr>
-              <w:t>6</w:t>
+              <w:t>7</w:t>
             </w:r>
             <w:r>
               <w:rPr>
@@ -2907,7 +2154,7 @@
                 <w:noProof/>
                 <w:webHidden/>
               </w:rPr>
-              <w:t>6</w:t>
+              <w:t>7</w:t>
             </w:r>
             <w:r>
               <w:rPr>
@@ -2947,15 +2194,7 @@
     </w:p>
     <w:p>
       <w:r>
-        <w:t xml:space="preserve"> This report provides an advisory analysis on the possible continuation of development on the Educational Simulation Game, </w:t>
-      </w:r>
-      <w:proofErr w:type="spellStart"/>
-      <w:r>
-        <w:t>CareTech</w:t>
-      </w:r>
-      <w:proofErr w:type="spellEnd"/>
-      <w:r>
-        <w:t>, for ROC PIT</w:t>
+        <w:t xml:space="preserve"> This report provides an advisory analysis on the possible continuation of development on the Educational Simulation Game, CareTech, for ROC PIT</w:t>
       </w:r>
     </w:p>
     <w:p>
@@ -2976,31 +2215,7 @@
     </w:p>
     <w:p>
       <w:r>
-        <w:t xml:space="preserve">Based on my advanced knowledge in Game Design and Technology and Software Engineering, I have carefully analyzed the current state of </w:t>
-      </w:r>
-      <w:proofErr w:type="spellStart"/>
-      <w:r>
-        <w:t>CareTech</w:t>
-      </w:r>
-      <w:proofErr w:type="spellEnd"/>
-      <w:r>
-        <w:t xml:space="preserve"> and its processes, including the strengths, weaknesses, opportunities, and pitfalls. The recommendations provided in this report are tailored specifically to the main stakeholder, </w:t>
-      </w:r>
-      <w:proofErr w:type="spellStart"/>
-      <w:r>
-        <w:t>Guus</w:t>
-      </w:r>
-      <w:proofErr w:type="spellEnd"/>
-      <w:r>
-        <w:t xml:space="preserve"> </w:t>
-      </w:r>
-      <w:proofErr w:type="spellStart"/>
-      <w:r>
-        <w:t>Vanhautem</w:t>
-      </w:r>
-      <w:proofErr w:type="spellEnd"/>
-      <w:r>
-        <w:t xml:space="preserve">, and the people that will be </w:t>
+        <w:t xml:space="preserve">Based on my advanced knowledge in Game Design and Technology and Software Engineering, I have carefully analyzed the current state of CareTech and its processes, including the strengths, weaknesses, opportunities, and pitfalls. The recommendations provided in this report are tailored specifically to the main stakeholder, Guus Vanhautem, and the people that will be </w:t>
       </w:r>
       <w:r>
         <w:t>working on</w:t>
@@ -3037,15 +2252,7 @@
     </w:p>
     <w:p>
       <w:r>
-        <w:t xml:space="preserve">The game design and concept of </w:t>
-      </w:r>
-      <w:proofErr w:type="spellStart"/>
-      <w:r>
-        <w:t>CareTech</w:t>
-      </w:r>
-      <w:proofErr w:type="spellEnd"/>
-      <w:r>
-        <w:t xml:space="preserve"> are unique and might have not been done in an educational context until now. I have tried searching for similar educational games, but there seem to be none</w:t>
+        <w:t>The game design and concept of CareTech are unique and might have not been done in an educational context until now. I have tried searching for similar educational games, but there seem to be none</w:t>
       </w:r>
       <w:r>
         <w:t xml:space="preserve"> available on the market.</w:t>
@@ -3071,15 +2278,7 @@
     </w:p>
     <w:p>
       <w:r>
-        <w:t xml:space="preserve">During the development of </w:t>
-      </w:r>
-      <w:proofErr w:type="spellStart"/>
-      <w:r>
-        <w:t>CareTech</w:t>
-      </w:r>
-      <w:proofErr w:type="spellEnd"/>
-      <w:r>
-        <w:t xml:space="preserve">, UI and UX have not been considered. The UI is crude and the UX is </w:t>
+        <w:t xml:space="preserve">During the development of CareTech, UI and UX have not been considered. The UI is crude and the UX is </w:t>
       </w:r>
       <w:r>
         <w:t>just good enough for a minimal viable product</w:t>
@@ -3088,7 +2287,11 @@
         <w:t>.</w:t>
       </w:r>
     </w:p>
-    <w:p/>
+    <w:p>
+      <w:r>
+        <w:t xml:space="preserve">One thing that was explored in the UX however, is the showcase of advanced technology in a video game setting without overcomplication. Based on the feedback received from the paper prototype session and from Guus, I personally think that the representation of technology is very good, as it only shows the parts of the technology that a student would be interested in. </w:t>
+      </w:r>
+    </w:p>
     <w:p>
       <w:pPr>
         <w:pStyle w:val="Heading2"/>
@@ -3101,33 +2304,13 @@
     </w:p>
     <w:p>
       <w:r>
-        <w:t xml:space="preserve">The mechanics of </w:t>
-      </w:r>
-      <w:proofErr w:type="spellStart"/>
-      <w:r>
-        <w:t>CareTech</w:t>
-      </w:r>
-      <w:proofErr w:type="spellEnd"/>
-      <w:r>
-        <w:t xml:space="preserve"> are in-depth and modular. They are not complete, but they offer a very good base for future developments of the game.</w:t>
-      </w:r>
-    </w:p>
-    <w:p>
-      <w:proofErr w:type="spellStart"/>
-      <w:r>
-        <w:t>CareTech</w:t>
-      </w:r>
-      <w:proofErr w:type="spellEnd"/>
-      <w:r>
-        <w:t xml:space="preserve"> has an advanced AI model built for the </w:t>
-      </w:r>
-      <w:proofErr w:type="gramStart"/>
-      <w:r>
-        <w:t>Non-Player Characters</w:t>
-      </w:r>
-      <w:proofErr w:type="gramEnd"/>
-      <w:r>
-        <w:t xml:space="preserve"> that is the base of all the other mechanics, scenarios and the gameplay loop.</w:t>
+        <w:t>The mechanics of CareTech are in-depth and modular. They are not complete, but they offer a very good base for future developments of the game.</w:t>
+      </w:r>
+    </w:p>
+    <w:p>
+      <w:r>
+        <w:lastRenderedPageBreak/>
+        <w:t>CareTech has an advanced AI model built for the Non-Player Characters that is the base of all the other mechanics, scenarios and the gameplay loop.</w:t>
       </w:r>
     </w:p>
     <w:p>
@@ -3136,30 +2319,13 @@
       </w:pPr>
       <w:bookmarkStart w:id="6" w:name="_Toc135942883"/>
       <w:r>
-        <w:lastRenderedPageBreak/>
         <w:t>Graphics</w:t>
       </w:r>
       <w:bookmarkEnd w:id="6"/>
     </w:p>
     <w:p>
       <w:r>
-        <w:t xml:space="preserve">The graphics of </w:t>
-      </w:r>
-      <w:proofErr w:type="spellStart"/>
-      <w:r>
-        <w:t>CareTech</w:t>
-      </w:r>
-      <w:proofErr w:type="spellEnd"/>
-      <w:r>
-        <w:t xml:space="preserve"> fall into the “</w:t>
-      </w:r>
-      <w:proofErr w:type="gramStart"/>
-      <w:r>
-        <w:t>low-poly</w:t>
-      </w:r>
-      <w:proofErr w:type="gramEnd"/>
-      <w:r>
-        <w:t>” art style and are highly stylized. This has been done based on tried-and-tested research that this type of art style is better suited for non-gamers.</w:t>
+        <w:t>The graphics of CareTech fall into the “low-poly” art style and are highly stylized. This has been done based on tried-and-tested research that this type of art style is better suited for non-gamers.</w:t>
       </w:r>
     </w:p>
     <w:p>
@@ -3174,15 +2340,7 @@
     </w:p>
     <w:p>
       <w:r>
-        <w:t xml:space="preserve">The sound design in </w:t>
-      </w:r>
-      <w:proofErr w:type="spellStart"/>
-      <w:r>
-        <w:t>CareTech</w:t>
-      </w:r>
-      <w:proofErr w:type="spellEnd"/>
-      <w:r>
-        <w:t xml:space="preserve"> is</w:t>
+        <w:t>The sound design in CareTech is</w:t>
       </w:r>
       <w:r>
         <w:t xml:space="preserve"> not a big part of the project. It is needed in some areas, such as the bed sensor mechanics, but sound has not been implemented in other parts of the game yet.</w:t>
@@ -3394,6 +2552,7 @@
           <w:b/>
           <w:bCs/>
         </w:rPr>
+        <w:lastRenderedPageBreak/>
         <w:t>Create/update based on data.</w:t>
       </w:r>
     </w:p>
@@ -3411,7 +2570,6 @@
       </w:pPr>
       <w:bookmarkStart w:id="12" w:name="_Toc135942889"/>
       <w:r>
-        <w:lastRenderedPageBreak/>
         <w:t>Recommendation – User Interface &amp; UX</w:t>
       </w:r>
       <w:bookmarkEnd w:id="12"/>
@@ -3506,15 +2664,7 @@
         <w:pStyle w:val="ListParagraph"/>
       </w:pPr>
       <w:r>
-        <w:t xml:space="preserve">Base your decisions around the information gathered </w:t>
-      </w:r>
-      <w:proofErr w:type="gramStart"/>
-      <w:r>
-        <w:t>in order to</w:t>
-      </w:r>
-      <w:proofErr w:type="gramEnd"/>
-      <w:r>
-        <w:t xml:space="preserve"> tailor a specific experience for your target audience.</w:t>
+        <w:t>Base your decisions around the information gathered in order to tailor a specific experience for your target audience.</w:t>
       </w:r>
     </w:p>
     <w:p>
@@ -3636,49 +2786,8 @@
     </w:p>
     <w:p>
       <w:pPr>
-        <w:pStyle w:val="Heading2"/>
-      </w:pPr>
-      <w:bookmarkStart w:id="15" w:name="_Toc135942892"/>
-      <w:r>
-        <w:t>Recommendation – Graphics</w:t>
-      </w:r>
-      <w:bookmarkEnd w:id="15"/>
-    </w:p>
-    <w:p>
-      <w:r>
-        <w:t>My recommendation is to keep the graphics as it is and continue development using the same art style.</w:t>
-      </w:r>
-    </w:p>
-    <w:p>
-      <w:pPr>
-        <w:pStyle w:val="Heading3"/>
-      </w:pPr>
-      <w:bookmarkStart w:id="16" w:name="_Toc135942893"/>
-      <w:r>
-        <w:t>Justification</w:t>
-      </w:r>
-      <w:bookmarkEnd w:id="16"/>
-    </w:p>
-    <w:p>
-      <w:r>
-        <w:t>Based on my research during the internship, the low poly stylized art style is the most efficient at accommodating non-gamers. Not only that, but as most of the target audience consists of them, they might not have computers strong enough to run higher-fidelity games.</w:t>
-      </w:r>
-    </w:p>
-    <w:p>
-      <w:pPr>
-        <w:pStyle w:val="Heading3"/>
-      </w:pPr>
-      <w:bookmarkStart w:id="17" w:name="_Toc135942894"/>
-      <w:r>
-        <w:lastRenderedPageBreak/>
-        <w:t>Details</w:t>
-      </w:r>
-      <w:bookmarkEnd w:id="17"/>
-    </w:p>
-    <w:p>
-      <w:r>
-        <w:t>To keep the current art style and improve it, my recommendations are as follows:</w:t>
-      </w:r>
+        <w:pStyle w:val="ListParagraph"/>
+      </w:pPr>
     </w:p>
     <w:p>
       <w:pPr>
@@ -3693,7 +2802,7 @@
           <w:b/>
           <w:bCs/>
         </w:rPr>
-        <w:t>Design and Create Unique looking NPC rooms.</w:t>
+        <w:t>Keep the current representation of technology.</w:t>
       </w:r>
     </w:p>
     <w:p>
@@ -3701,18 +2810,62 @@
         <w:pStyle w:val="ListParagraph"/>
       </w:pPr>
       <w:r>
-        <w:t xml:space="preserve">Currently the rooms of the NPC look the same. This can lead to the player not knowing in which room he is. </w:t>
-      </w:r>
-    </w:p>
-    <w:p>
-      <w:pPr>
-        <w:pStyle w:val="ListParagraph"/>
-      </w:pPr>
-      <w:r>
-        <w:t xml:space="preserve">A handful of unique rooms </w:t>
-      </w:r>
-      <w:r>
-        <w:t>should be handcrafted to replace the monotonous same room.</w:t>
+        <w:t xml:space="preserve">While in a lot of projects that are handed over to new students a lot of the mechanics can get changed based on their research, I recommend keeping the representation of technology the </w:t>
+      </w:r>
+      <w:r>
+        <w:lastRenderedPageBreak/>
+        <w:t xml:space="preserve">same. Based on the research (which will be available in the ZIP file/GIT link the new student </w:t>
+      </w:r>
+      <w:r>
+        <w:t>will receive</w:t>
+      </w:r>
+      <w:r>
+        <w:t>) I found this to be a very simple and effective implementation.</w:t>
+      </w:r>
+    </w:p>
+    <w:p>
+      <w:pPr>
+        <w:pStyle w:val="Heading2"/>
+      </w:pPr>
+      <w:bookmarkStart w:id="15" w:name="_Toc135942892"/>
+      <w:r>
+        <w:t>Recommendation – Graphics</w:t>
+      </w:r>
+      <w:bookmarkEnd w:id="15"/>
+    </w:p>
+    <w:p>
+      <w:r>
+        <w:t>My recommendation is to keep the graphics as it is and continue development using the same art style.</w:t>
+      </w:r>
+    </w:p>
+    <w:p>
+      <w:pPr>
+        <w:pStyle w:val="Heading3"/>
+      </w:pPr>
+      <w:bookmarkStart w:id="16" w:name="_Toc135942893"/>
+      <w:r>
+        <w:t>Justification</w:t>
+      </w:r>
+      <w:bookmarkEnd w:id="16"/>
+    </w:p>
+    <w:p>
+      <w:r>
+        <w:t>Based on my research during the internship, the low poly stylized art style is the most efficient at accommodating non-gamers. Not only that, but as most of the target audience consists of them, they might not have computers strong enough to run higher-fidelity games.</w:t>
+      </w:r>
+    </w:p>
+    <w:p>
+      <w:pPr>
+        <w:pStyle w:val="Heading3"/>
+      </w:pPr>
+      <w:bookmarkStart w:id="17" w:name="_Toc135942894"/>
+      <w:r>
+        <w:t>Details</w:t>
+      </w:r>
+      <w:bookmarkEnd w:id="17"/>
+    </w:p>
+    <w:p>
+      <w:r>
+        <w:t>To keep the current art style and improve it, my recommendations are as follows:</w:t>
       </w:r>
     </w:p>
     <w:p>
@@ -3728,40 +2881,50 @@
           <w:b/>
           <w:bCs/>
         </w:rPr>
-        <w:t xml:space="preserve">Optimize Lighting and </w:t>
-      </w:r>
-      <w:proofErr w:type="spellStart"/>
+        <w:t>Design and Create Unique looking NPC rooms.</w:t>
+      </w:r>
+    </w:p>
+    <w:p>
+      <w:pPr>
+        <w:pStyle w:val="ListParagraph"/>
+      </w:pPr>
+      <w:r>
+        <w:t xml:space="preserve">Currently the rooms of the NPC look the same. This can lead to the player not knowing in which room he is. </w:t>
+      </w:r>
+    </w:p>
+    <w:p>
+      <w:pPr>
+        <w:pStyle w:val="ListParagraph"/>
+      </w:pPr>
+      <w:r>
+        <w:t xml:space="preserve">A handful of unique rooms </w:t>
+      </w:r>
+      <w:r>
+        <w:t>should be handcrafted to replace the monotonous same room.</w:t>
+      </w:r>
+    </w:p>
+    <w:p>
+      <w:pPr>
+        <w:pStyle w:val="ListParagraph"/>
+        <w:numPr>
+          <w:ilvl w:val="0"/>
+          <w:numId w:val="3"/>
+        </w:numPr>
+      </w:pPr>
       <w:r>
         <w:rPr>
           <w:b/>
           <w:bCs/>
         </w:rPr>
-        <w:t>Drawcalls</w:t>
-      </w:r>
-      <w:proofErr w:type="spellEnd"/>
+        <w:t>Optimize Lighting and Drawcalls</w:t>
+      </w:r>
     </w:p>
     <w:p>
       <w:pPr>
         <w:pStyle w:val="ListParagraph"/>
       </w:pPr>
       <w:r>
-        <w:t xml:space="preserve">The game is not optimized when it comes to lighting and </w:t>
-      </w:r>
-      <w:proofErr w:type="spellStart"/>
-      <w:r>
-        <w:t>drawcalls</w:t>
-      </w:r>
-      <w:proofErr w:type="spellEnd"/>
-      <w:r>
-        <w:t xml:space="preserve">. The lighting is all set to real-time with shadows disabled and the there is no mesh/texture baking for the </w:t>
-      </w:r>
-      <w:proofErr w:type="spellStart"/>
-      <w:r>
-        <w:t>drawcalls</w:t>
-      </w:r>
-      <w:proofErr w:type="spellEnd"/>
-      <w:r>
-        <w:t>. This results in the game running poorly on low-end computers.</w:t>
+        <w:t>The game is not optimized when it comes to lighting and drawcalls. The lighting is all set to real-time with shadows disabled and the there is no mesh/texture baking for the drawcalls. This results in the game running poorly on low-end computers.</w:t>
       </w:r>
     </w:p>
     <w:p>
@@ -3773,21 +2936,8 @@
       <w:pPr>
         <w:pStyle w:val="ListParagraph"/>
       </w:pPr>
-      <w:proofErr w:type="gramStart"/>
-      <w:r>
-        <w:t>In order to</w:t>
-      </w:r>
-      <w:proofErr w:type="gramEnd"/>
-      <w:r>
-        <w:t xml:space="preserve"> optimize these lighting, multiple </w:t>
-      </w:r>
-      <w:proofErr w:type="spellStart"/>
-      <w:r>
-        <w:t>lightbakes</w:t>
-      </w:r>
-      <w:proofErr w:type="spellEnd"/>
-      <w:r>
-        <w:t xml:space="preserve"> should be made and switched between accordingly.</w:t>
+      <w:r>
+        <w:t>In order to optimize these lighting, multiple lightbakes should be made and switched between accordingly.</w:t>
       </w:r>
     </w:p>
     <w:p>
@@ -3795,15 +2945,7 @@
         <w:pStyle w:val="ListParagraph"/>
       </w:pPr>
       <w:r>
-        <w:t xml:space="preserve">For the </w:t>
-      </w:r>
-      <w:proofErr w:type="spellStart"/>
-      <w:r>
-        <w:t>drawcalls</w:t>
-      </w:r>
-      <w:proofErr w:type="spellEnd"/>
-      <w:r>
-        <w:t>, all meshes should be baked into sizeable regions together with their texture.</w:t>
+        <w:t>For the drawcalls, all meshes should be baked into sizeable regions together with their texture.</w:t>
       </w:r>
     </w:p>
     <w:p>
@@ -3849,16 +2991,11 @@
       <w:r>
         <w:t xml:space="preserve"> suggest an enhancement in </w:t>
       </w:r>
-      <w:proofErr w:type="spellStart"/>
       <w:r>
         <w:t>CareTech</w:t>
       </w:r>
       <w:r>
-        <w:t>'s</w:t>
-      </w:r>
-      <w:proofErr w:type="spellEnd"/>
-      <w:r>
-        <w:t xml:space="preserve"> sound design approach to further engage players and enrich the gaming experience.</w:t>
+        <w:t>'s sound design approach to further engage players and enrich the gaming experience.</w:t>
       </w:r>
     </w:p>
     <w:p>
@@ -3924,6 +3061,7 @@
           <w:b/>
           <w:bCs/>
         </w:rPr>
+        <w:lastRenderedPageBreak/>
         <w:t>Leverage Dynamic Audio</w:t>
       </w:r>
     </w:p>
@@ -3987,185 +3125,123 @@
       </w:pPr>
       <w:bookmarkStart w:id="21" w:name="_Toc135942898"/>
       <w:r>
+        <w:t>Personal Recommendations</w:t>
+      </w:r>
+      <w:bookmarkEnd w:id="21"/>
+    </w:p>
+    <w:p>
+      <w:r>
+        <w:t>In this section I will discuss about my personal recommendation that are not based on anything related to the already existing mechanics, systems, etc.</w:t>
+      </w:r>
+    </w:p>
+    <w:p>
+      <w:r>
+        <w:t>These recommendations will not have justifications and should be taken as a suggestion.</w:t>
+      </w:r>
+    </w:p>
+    <w:p/>
+    <w:p>
+      <w:pPr>
+        <w:pStyle w:val="Heading2"/>
+      </w:pPr>
+      <w:bookmarkStart w:id="22" w:name="_Toc135942899"/>
+      <w:r>
+        <w:t>Personal Recommendation – Utilize AI to enhance the NPCs</w:t>
+      </w:r>
+      <w:bookmarkEnd w:id="22"/>
+    </w:p>
+    <w:p>
+      <w:r>
+        <w:t>During my internship I came across a tool called InWorldAI [</w:t>
+      </w:r>
+      <w:r>
+        <w:t>2</w:t>
+      </w:r>
+      <w:r>
+        <w:t>]. This tool uses multiple AI powered tools to create AI characters for video games.</w:t>
+      </w:r>
+    </w:p>
+    <w:p>
+      <w:r>
+        <w:t>These AI character can have conversations with the player based on specific parameters, key words and phrases that can trigger events, etc.</w:t>
+      </w:r>
+    </w:p>
+    <w:p>
+      <w:r>
+        <w:t xml:space="preserve">The technology is quite limited now, and </w:t>
+      </w:r>
+      <w:r>
+        <w:t xml:space="preserve">most of the events/triggers only </w:t>
+      </w:r>
+      <w:r>
+        <w:t>work when the player starts the interaction. The NPCs also cannot speak with each other at the moment when using this tool.</w:t>
+      </w:r>
+    </w:p>
+    <w:p>
+      <w:pPr>
+        <w:pStyle w:val="Heading3"/>
+      </w:pPr>
+      <w:bookmarkStart w:id="23" w:name="_Toc135942900"/>
+      <w:r>
+        <w:t>Details</w:t>
+      </w:r>
+      <w:bookmarkEnd w:id="23"/>
+    </w:p>
+    <w:p>
+      <w:r>
+        <w:t xml:space="preserve">The AI NPCs could be used in order to better communicate to the player what the issues of the NPCs might be. This can be done in multiple ways, but one of the easiest is to use the trigger system of the InWorldAI SDK – This can be used in such a way that the NPC will change their speech patterns/behaviors based on the problem he has. </w:t>
+      </w:r>
+    </w:p>
+    <w:p>
+      <w:r>
+        <w:t>Of course, the implementation should not directly give the answer to the player, as solving the “mini-mysteries” is an important part of the educational information sticking with the player.</w:t>
+      </w:r>
+    </w:p>
+    <w:p>
+      <w:r>
+        <w:t>Ideally, the AI integration would give hints and collaborate with the player to find the correct answer technology wise. This, however, is currently not possible with the state of the technology, but a proof of concept might be achievable.</w:t>
+      </w:r>
+    </w:p>
+    <w:p/>
+    <w:p>
+      <w:pPr>
+        <w:pStyle w:val="Heading1"/>
+      </w:pPr>
+      <w:bookmarkStart w:id="24" w:name="_Toc135942901"/>
+      <w:r>
         <w:lastRenderedPageBreak/>
-        <w:t>Personal Recommendations</w:t>
-      </w:r>
-      <w:bookmarkEnd w:id="21"/>
-    </w:p>
-    <w:p>
-      <w:r>
-        <w:t>In this section I will discuss about my personal recommendation that are not based on anything related to the already existing mechanics, systems, etc.</w:t>
-      </w:r>
-    </w:p>
-    <w:p>
-      <w:r>
-        <w:t>These recommendations will not have justifications and should be taken as a suggestion.</w:t>
+        <w:t>Conclusion</w:t>
+      </w:r>
+      <w:bookmarkEnd w:id="24"/>
+    </w:p>
+    <w:p>
+      <w:r>
+        <w:t>In conclusion, by adopting these recommendations, I believe that the future development of CareTech will be a useful tool for the students of health and wellbeing for learning the same educational material as books in video game format. I also believe that by following these recommendation we can help build a structure to a nearly non-existent type of educational video game</w:t>
+      </w:r>
+      <w:r>
+        <w:t>.</w:t>
       </w:r>
     </w:p>
     <w:p/>
     <w:p>
       <w:pPr>
-        <w:pStyle w:val="Heading2"/>
-      </w:pPr>
-      <w:bookmarkStart w:id="22" w:name="_Toc135942899"/>
-      <w:r>
-        <w:t xml:space="preserve">Personal Recommendation – Utilize AI to enhance the </w:t>
-      </w:r>
-      <w:proofErr w:type="gramStart"/>
-      <w:r>
-        <w:t>NPCs</w:t>
-      </w:r>
-      <w:bookmarkEnd w:id="22"/>
-      <w:proofErr w:type="gramEnd"/>
-    </w:p>
-    <w:p>
-      <w:r>
-        <w:t xml:space="preserve">During my internship I came across a tool called </w:t>
-      </w:r>
-      <w:proofErr w:type="spellStart"/>
-      <w:r>
-        <w:t>InWorldAI</w:t>
-      </w:r>
-      <w:proofErr w:type="spellEnd"/>
-      <w:r>
-        <w:t xml:space="preserve"> [</w:t>
-      </w:r>
-      <w:r>
-        <w:t>2</w:t>
-      </w:r>
-      <w:r>
-        <w:t>]. This tool uses multiple AI powered tools to create AI characters for video games.</w:t>
-      </w:r>
-    </w:p>
-    <w:p>
-      <w:r>
-        <w:t>These AI character can have conversations with the player based on specific parameters, key words and phrases that can trigger events, etc.</w:t>
-      </w:r>
-    </w:p>
-    <w:p>
-      <w:r>
-        <w:t xml:space="preserve">The technology is quite limited now, and </w:t>
-      </w:r>
-      <w:r>
-        <w:t xml:space="preserve">most of the events/triggers only </w:t>
-      </w:r>
-      <w:r>
-        <w:t xml:space="preserve">work when the player starts the interaction. The NPCs also cannot speak with each other </w:t>
-      </w:r>
-      <w:proofErr w:type="gramStart"/>
-      <w:r>
-        <w:t>at the moment</w:t>
-      </w:r>
-      <w:proofErr w:type="gramEnd"/>
-      <w:r>
-        <w:t xml:space="preserve"> when using this tool.</w:t>
-      </w:r>
-    </w:p>
-    <w:p>
-      <w:pPr>
-        <w:pStyle w:val="Heading3"/>
-      </w:pPr>
-      <w:bookmarkStart w:id="23" w:name="_Toc135942900"/>
-      <w:r>
-        <w:t>Details</w:t>
-      </w:r>
-      <w:bookmarkEnd w:id="23"/>
-    </w:p>
-    <w:p>
-      <w:r>
-        <w:t xml:space="preserve">The AI NPCs could be used </w:t>
-      </w:r>
-      <w:proofErr w:type="gramStart"/>
-      <w:r>
-        <w:t>in order to</w:t>
-      </w:r>
-      <w:proofErr w:type="gramEnd"/>
-      <w:r>
-        <w:t xml:space="preserve"> better communicate to the player what the issues of the NPCs might be. This can be done in multiple ways, but one of the easiest is to use the trigger system of the </w:t>
-      </w:r>
-      <w:proofErr w:type="spellStart"/>
-      <w:r>
-        <w:t>InWorldAI</w:t>
-      </w:r>
-      <w:proofErr w:type="spellEnd"/>
-      <w:r>
-        <w:t xml:space="preserve"> SDK – This can be used in such a way that the NPC will change their speech patterns/behaviors based on the problem he has. </w:t>
-      </w:r>
-    </w:p>
-    <w:p>
-      <w:r>
-        <w:t>Of course, the implementation should not directly give the answer to the player, as solving the “</w:t>
-      </w:r>
-      <w:proofErr w:type="gramStart"/>
-      <w:r>
-        <w:t>mini-mysteries</w:t>
-      </w:r>
-      <w:proofErr w:type="gramEnd"/>
-      <w:r>
-        <w:t>” is an important part of the educational information sticking with the player.</w:t>
-      </w:r>
-    </w:p>
-    <w:p>
-      <w:r>
-        <w:t>Ideally, the AI integration would give hints and collaborate with the player to find the correct answer technology wise. This, however, is currently not possible with the state of the technology, but a proof of concept might be achievable.</w:t>
-      </w:r>
+        <w:pStyle w:val="Heading1"/>
+      </w:pPr>
+      <w:bookmarkStart w:id="25" w:name="_Toc135942902"/>
+      <w:r>
+        <w:t>References</w:t>
+      </w:r>
+      <w:bookmarkEnd w:id="25"/>
     </w:p>
     <w:p/>
     <w:p>
-      <w:pPr>
-        <w:pStyle w:val="Heading1"/>
-      </w:pPr>
-      <w:bookmarkStart w:id="24" w:name="_Toc135942901"/>
-      <w:r>
-        <w:t>Conclusion</w:t>
-      </w:r>
-      <w:bookmarkEnd w:id="24"/>
-    </w:p>
-    <w:p>
-      <w:r>
-        <w:t xml:space="preserve">In conclusion, by adopting these recommendations, I believe that the future development of </w:t>
-      </w:r>
-      <w:proofErr w:type="spellStart"/>
-      <w:r>
-        <w:t>CareTech</w:t>
-      </w:r>
-      <w:proofErr w:type="spellEnd"/>
-      <w:r>
-        <w:t xml:space="preserve"> will be a useful tool for the students of health and wellbeing for learning the same educational material as books in video game format. I also believe that by following </w:t>
-      </w:r>
-      <w:proofErr w:type="gramStart"/>
-      <w:r>
-        <w:t>these recommendation</w:t>
-      </w:r>
-      <w:proofErr w:type="gramEnd"/>
-      <w:r>
-        <w:t xml:space="preserve"> we can help build a structure to a nearly non-existent type of educational video game</w:t>
-      </w:r>
-      <w:r>
-        <w:t>.</w:t>
-      </w:r>
-    </w:p>
-    <w:p/>
-    <w:p>
-      <w:pPr>
-        <w:pStyle w:val="Heading1"/>
-      </w:pPr>
-      <w:bookmarkStart w:id="25" w:name="_Toc135942902"/>
-      <w:r>
-        <w:t>References</w:t>
-      </w:r>
-      <w:bookmarkEnd w:id="25"/>
-    </w:p>
-    <w:p/>
-    <w:p>
-      <w:r>
-        <w:lastRenderedPageBreak/>
+      <w:r>
         <w:t xml:space="preserve">[1] </w:t>
       </w:r>
       <w:r>
         <w:t xml:space="preserve">Wikipedia contributors. (2023). Human-centered design. Wikipedia. </w:t>
       </w:r>
-      <w:hyperlink r:id="rId9" w:history="1">
+      <w:hyperlink r:id="rId8" w:history="1">
         <w:r>
           <w:rPr>
             <w:rStyle w:val="Hyperlink"/>
@@ -4181,7 +3257,7 @@
       <w:r>
         <w:t xml:space="preserve"> Inworld – The developer platform for AI characters. (n.d.). </w:t>
       </w:r>
-      <w:hyperlink r:id="rId10" w:history="1">
+      <w:hyperlink r:id="rId9" w:history="1">
         <w:r>
           <w:rPr>
             <w:rStyle w:val="Hyperlink"/>
@@ -4410,7 +3486,7 @@
   <w:abstractNum w:abstractNumId="2" w15:restartNumberingAfterBreak="0">
     <w:nsid w:val="7A3877D0"/>
     <w:multiLevelType w:val="hybridMultilevel"/>
-    <w:tmpl w:val="2FDEA36C"/>
+    <w:tmpl w:val="8FCC2A2E"/>
     <w:lvl w:ilvl="0" w:tplc="04090001">
       <w:start w:val="1"/>
       <w:numFmt w:val="bullet"/>
@@ -5176,7 +4252,6 @@
     <w:rPr>
       <w:rFonts w:eastAsiaTheme="minorEastAsia"/>
       <w:kern w:val="0"/>
-      <w14:ligatures w14:val="none"/>
     </w:rPr>
   </w:style>
   <w:style w:type="character" w:customStyle="1" w:styleId="NoSpacingChar">
@@ -5188,7 +4263,6 @@
     <w:rPr>
       <w:rFonts w:eastAsiaTheme="minorEastAsia"/>
       <w:kern w:val="0"/>
-      <w14:ligatures w14:val="none"/>
     </w:rPr>
   </w:style>
   <w:style w:type="paragraph" w:styleId="TOCHeading">
@@ -5205,7 +4279,6 @@
     </w:pPr>
     <w:rPr>
       <w:kern w:val="0"/>
-      <w14:ligatures w14:val="none"/>
     </w:rPr>
   </w:style>
   <w:style w:type="paragraph" w:styleId="TOC1">

</xml_diff>